<commit_message>
fixed the loop for recommendations report, is now working well with a proper split for strings that contain comma in the csv
</commit_message>
<xml_diff>
--- a/server/tempFiles/1 - 1 - דוח המלצות.docx
+++ b/server/tempFiles/1 - 1 - דוח המלצות.docx
@@ -96,7 +96,7 @@
           <w:rtl w:val="true">
                     </w:rtl>
         </w:rPr>
-        <w:t xml:space="preserve">שלום אבינועם איה,</w:t>
+        <w:t xml:space="preserve">שלום שם תלמיד,</w:t>
       </w:r>
     </w:p>
     <w:p>
@@ -154,7 +154,7 @@
           <w:rtl w:val="true">
                     </w:rtl>
         </w:rPr>
-        <w:t xml:space="preserve">התרגולים נמצאים באתר עת הדעת בקורס "Beginning of Year Assessment: 5th Grade - With Open Questions".</w:t>
+        <w:t xml:space="preserve">התרגולים נמצאים באתר עת הדעת בקורס "﻿Assessment Title".</w:t>
       </w:r>
     </w:p>
     <w:p>
@@ -231,7 +231,7 @@
           <w:rtl w:val="true">
                     </w:rtl>
         </w:rPr>
-        <w:t xml:space="preserve">     ●   Image Description  - Family and School</w:t>
+        <w:t xml:space="preserve">     ●   Recommendations</w:t>
       </w:r>
     </w:p>
     <w:p>
@@ -451,7 +451,7 @@
           <w:rtl w:val="true">
                     </w:rtl>
         </w:rPr>
-        <w:t xml:space="preserve">שלום 5th Grade Beginning of the Year,</w:t>
+        <w:t xml:space="preserve">שלום אבינועם איה,</w:t>
       </w:r>
     </w:p>
     <w:p>
@@ -509,7 +509,7 @@
           <w:rtl w:val="true">
                     </w:rtl>
         </w:rPr>
-        <w:t xml:space="preserve">התרגולים נמצאים באתר עת הדעת בקורס "Beginning of Year Assessment: 5th Grade - With Open Questions".</w:t>
+        <w:t xml:space="preserve">התרגולים נמצאים באתר עת הדעת בקורס "﻿Assessment Title".</w:t>
       </w:r>
     </w:p>
     <w:p>
@@ -586,45 +586,26 @@
           <w:rtl w:val="true">
                     </w:rtl>
         </w:rPr>
-        <w:t xml:space="preserve">     ●   "Image Description - Weather</w:t>
-      </w:r>
-    </w:p>
-    <w:p>
-      <w:pPr>
-        <w:jc w:val="right">
-                </w:jc>
-      </w:pPr>
-      <w:r>
-        <w:rPr>
-          <w:sz w:val="24">
-                    </w:sz>
-          <w:szCs w:val="24">
-                    </w:szCs>
-          <w:rFonts w:ascii="calibri" w:cs="calibri" w:eastAsia="calibri" w:hAnsi="calibri">
-                    </w:rFonts>
-          <w:rtl w:val="true">
-                    </w:rtl>
-        </w:rPr>
-        <w:t xml:space="preserve">     ●   "Vocabulary: Animals</w:t>
-      </w:r>
-    </w:p>
-    <w:p>
-      <w:pPr>
-        <w:jc w:val="right">
-                </w:jc>
-      </w:pPr>
-      <w:r>
-        <w:rPr>
-          <w:sz w:val="24">
-                    </w:sz>
-          <w:szCs w:val="24">
-                    </w:szCs>
-          <w:rFonts w:ascii="calibri" w:cs="calibri" w:eastAsia="calibri" w:hAnsi="calibri">
-                    </w:rFonts>
-          <w:rtl w:val="true">
-                    </w:rtl>
-        </w:rPr>
-        <w:t xml:space="preserve">     ●   "Vocabulary: Colors</w:t>
+        <w:t xml:space="preserve">     ●   Image Description  - Family and School</w:t>
+      </w:r>
+    </w:p>
+    <w:p>
+      <w:pPr>
+        <w:jc w:val="right">
+                </w:jc>
+      </w:pPr>
+      <w:r>
+        <w:rPr>
+          <w:sz w:val="24">
+                    </w:sz>
+          <w:szCs w:val="24">
+                    </w:szCs>
+          <w:rFonts w:ascii="calibri" w:cs="calibri" w:eastAsia="calibri" w:hAnsi="calibri">
+                    </w:rFonts>
+          <w:rtl w:val="true">
+                    </w:rtl>
+        </w:rPr>
+        <w:t xml:space="preserve">     ●   "Image Description - Weather, Colors and Clothes"</w:t>
       </w:r>
     </w:p>
     <w:p>
@@ -902,7 +883,7 @@
           <w:rtl w:val="true">
                     </w:rtl>
         </w:rPr>
-        <w:t xml:space="preserve">התרגולים נמצאים באתר עת הדעת בקורס "Beginning of Year Assessment: 5th Grade - With Open Questions".</w:t>
+        <w:t xml:space="preserve">התרגולים נמצאים באתר עת הדעת בקורס "﻿Assessment Title".</w:t>
       </w:r>
     </w:p>
     <w:p>
@@ -980,6 +961,25 @@
                     </w:rtl>
         </w:rPr>
         <w:t xml:space="preserve">     ●   Image Description  - Family and School</w:t>
+      </w:r>
+    </w:p>
+    <w:p>
+      <w:pPr>
+        <w:jc w:val="right">
+                </w:jc>
+      </w:pPr>
+      <w:r>
+        <w:rPr>
+          <w:sz w:val="24">
+                    </w:sz>
+          <w:szCs w:val="24">
+                    </w:szCs>
+          <w:rFonts w:ascii="calibri" w:cs="calibri" w:eastAsia="calibri" w:hAnsi="calibri">
+                    </w:rFonts>
+          <w:rtl w:val="true">
+                    </w:rtl>
+        </w:rPr>
+        <w:t xml:space="preserve">     ●   "Image Description - Weather, Colors and Clothes"</w:t>
       </w:r>
     </w:p>
     <w:p>
@@ -1257,7 +1257,7 @@
           <w:rtl w:val="true">
                     </w:rtl>
         </w:rPr>
-        <w:t xml:space="preserve">התרגולים נמצאים באתר עת הדעת בקורס "Beginning of Year Assessment: 5th Grade - With Open Questions".</w:t>
+        <w:t xml:space="preserve">התרגולים נמצאים באתר עת הדעת בקורס "﻿Assessment Title".</w:t>
       </w:r>
     </w:p>
     <w:p>
@@ -1335,6 +1335,25 @@
                     </w:rtl>
         </w:rPr>
         <w:t xml:space="preserve">     ●   Image Description  - Family and School</w:t>
+      </w:r>
+    </w:p>
+    <w:p>
+      <w:pPr>
+        <w:jc w:val="right">
+                </w:jc>
+      </w:pPr>
+      <w:r>
+        <w:rPr>
+          <w:sz w:val="24">
+                    </w:sz>
+          <w:szCs w:val="24">
+                    </w:szCs>
+          <w:rFonts w:ascii="calibri" w:cs="calibri" w:eastAsia="calibri" w:hAnsi="calibri">
+                    </w:rFonts>
+          <w:rtl w:val="true">
+                    </w:rtl>
+        </w:rPr>
+        <w:t xml:space="preserve">     ●   "Image Description - Weather, Colors and Clothes"</w:t>
       </w:r>
     </w:p>
     <w:p>
@@ -1612,7 +1631,7 @@
           <w:rtl w:val="true">
                     </w:rtl>
         </w:rPr>
-        <w:t xml:space="preserve">התרגולים נמצאים באתר עת הדעת בקורס "Beginning of Year Assessment: 5th Grade - With Open Questions".</w:t>
+        <w:t xml:space="preserve">התרגולים נמצאים באתר עת הדעת בקורס "﻿Assessment Title".</w:t>
       </w:r>
     </w:p>
     <w:p>
@@ -1690,6 +1709,25 @@
                     </w:rtl>
         </w:rPr>
         <w:t xml:space="preserve">     ●   Image Description  - Family and School</w:t>
+      </w:r>
+    </w:p>
+    <w:p>
+      <w:pPr>
+        <w:jc w:val="right">
+                </w:jc>
+      </w:pPr>
+      <w:r>
+        <w:rPr>
+          <w:sz w:val="24">
+                    </w:sz>
+          <w:szCs w:val="24">
+                    </w:szCs>
+          <w:rFonts w:ascii="calibri" w:cs="calibri" w:eastAsia="calibri" w:hAnsi="calibri">
+                    </w:rFonts>
+          <w:rtl w:val="true">
+                    </w:rtl>
+        </w:rPr>
+        <w:t xml:space="preserve">     ●   "Image Description - Weather, Colors and Clothes"</w:t>
       </w:r>
     </w:p>
     <w:p>
@@ -1967,7 +2005,7 @@
           <w:rtl w:val="true">
                     </w:rtl>
         </w:rPr>
-        <w:t xml:space="preserve">התרגולים נמצאים באתר עת הדעת בקורס "Beginning of Year Assessment: 5th Grade - With Open Questions".</w:t>
+        <w:t xml:space="preserve">התרגולים נמצאים באתר עת הדעת בקורס "﻿Assessment Title".</w:t>
       </w:r>
     </w:p>
     <w:p>
@@ -2045,6 +2083,63 @@
                     </w:rtl>
         </w:rPr>
         <w:t xml:space="preserve">     ●   Image Description  - Family and School</w:t>
+      </w:r>
+    </w:p>
+    <w:p>
+      <w:pPr>
+        <w:jc w:val="right">
+                </w:jc>
+      </w:pPr>
+      <w:r>
+        <w:rPr>
+          <w:sz w:val="24">
+                    </w:sz>
+          <w:szCs w:val="24">
+                    </w:szCs>
+          <w:rFonts w:ascii="calibri" w:cs="calibri" w:eastAsia="calibri" w:hAnsi="calibri">
+                    </w:rFonts>
+          <w:rtl w:val="true">
+                    </w:rtl>
+        </w:rPr>
+        <w:t xml:space="preserve">     ●   "Image Description - Weather, Colors and Clothes"</w:t>
+      </w:r>
+    </w:p>
+    <w:p>
+      <w:pPr>
+        <w:jc w:val="right">
+                </w:jc>
+      </w:pPr>
+      <w:r>
+        <w:rPr>
+          <w:sz w:val="24">
+                    </w:sz>
+          <w:szCs w:val="24">
+                    </w:szCs>
+          <w:rFonts w:ascii="calibri" w:cs="calibri" w:eastAsia="calibri" w:hAnsi="calibri">
+                    </w:rFonts>
+          <w:rtl w:val="true">
+                    </w:rtl>
+        </w:rPr>
+        <w:t xml:space="preserve">     ●   "Vocabulary: Animals, Adjectives and Body Parts"</w:t>
+      </w:r>
+    </w:p>
+    <w:p>
+      <w:pPr>
+        <w:jc w:val="right">
+                </w:jc>
+      </w:pPr>
+      <w:r>
+        <w:rPr>
+          <w:sz w:val="24">
+                    </w:sz>
+          <w:szCs w:val="24">
+                    </w:szCs>
+          <w:rFonts w:ascii="calibri" w:cs="calibri" w:eastAsia="calibri" w:hAnsi="calibri">
+                    </w:rFonts>
+          <w:rtl w:val="true">
+                    </w:rtl>
+        </w:rPr>
+        <w:t xml:space="preserve">     ●   "Vocabulary: Colors, Clothes and School"</w:t>
       </w:r>
     </w:p>
     <w:p>
@@ -2341,7 +2436,7 @@
           <w:rtl w:val="true">
                     </w:rtl>
         </w:rPr>
-        <w:t xml:space="preserve">התרגולים נמצאים באתר עת הדעת בקורס "Beginning of Year Assessment: 5th Grade - With Open Questions".</w:t>
+        <w:t xml:space="preserve">התרגולים נמצאים באתר עת הדעת בקורס "﻿Assessment Title".</w:t>
       </w:r>
     </w:p>
     <w:p>
@@ -2419,6 +2514,25 @@
                     </w:rtl>
         </w:rPr>
         <w:t xml:space="preserve">     ●   Image Description  - Family and School</w:t>
+      </w:r>
+    </w:p>
+    <w:p>
+      <w:pPr>
+        <w:jc w:val="right">
+                </w:jc>
+      </w:pPr>
+      <w:r>
+        <w:rPr>
+          <w:sz w:val="24">
+                    </w:sz>
+          <w:szCs w:val="24">
+                    </w:szCs>
+          <w:rFonts w:ascii="calibri" w:cs="calibri" w:eastAsia="calibri" w:hAnsi="calibri">
+                    </w:rFonts>
+          <w:rtl w:val="true">
+                    </w:rtl>
+        </w:rPr>
+        <w:t xml:space="preserve">     ●   "Image Description - Weather, Colors and Clothes"</w:t>
       </w:r>
     </w:p>
     <w:p>
@@ -2696,7 +2810,7 @@
           <w:rtl w:val="true">
                     </w:rtl>
         </w:rPr>
-        <w:t xml:space="preserve">התרגולים נמצאים באתר עת הדעת בקורס "Beginning of Year Assessment: 5th Grade - With Open Questions".</w:t>
+        <w:t xml:space="preserve">התרגולים נמצאים באתר עת הדעת בקורס "﻿Assessment Title".</w:t>
       </w:r>
     </w:p>
     <w:p>
@@ -2774,6 +2888,63 @@
                     </w:rtl>
         </w:rPr>
         <w:t xml:space="preserve">     ●   Image Description  - Family and School</w:t>
+      </w:r>
+    </w:p>
+    <w:p>
+      <w:pPr>
+        <w:jc w:val="right">
+                </w:jc>
+      </w:pPr>
+      <w:r>
+        <w:rPr>
+          <w:sz w:val="24">
+                    </w:sz>
+          <w:szCs w:val="24">
+                    </w:szCs>
+          <w:rFonts w:ascii="calibri" w:cs="calibri" w:eastAsia="calibri" w:hAnsi="calibri">
+                    </w:rFonts>
+          <w:rtl w:val="true">
+                    </w:rtl>
+        </w:rPr>
+        <w:t xml:space="preserve">     ●   "Image Description - Weather, Colors and Clothes"</w:t>
+      </w:r>
+    </w:p>
+    <w:p>
+      <w:pPr>
+        <w:jc w:val="right">
+                </w:jc>
+      </w:pPr>
+      <w:r>
+        <w:rPr>
+          <w:sz w:val="24">
+                    </w:sz>
+          <w:szCs w:val="24">
+                    </w:szCs>
+          <w:rFonts w:ascii="calibri" w:cs="calibri" w:eastAsia="calibri" w:hAnsi="calibri">
+                    </w:rFonts>
+          <w:rtl w:val="true">
+                    </w:rtl>
+        </w:rPr>
+        <w:t xml:space="preserve">     ●   "Vocabulary: Animals, Adjectives and Body Parts"</w:t>
+      </w:r>
+    </w:p>
+    <w:p>
+      <w:pPr>
+        <w:jc w:val="right">
+                </w:jc>
+      </w:pPr>
+      <w:r>
+        <w:rPr>
+          <w:sz w:val="24">
+                    </w:sz>
+          <w:szCs w:val="24">
+                    </w:szCs>
+          <w:rFonts w:ascii="calibri" w:cs="calibri" w:eastAsia="calibri" w:hAnsi="calibri">
+                    </w:rFonts>
+          <w:rtl w:val="true">
+                    </w:rtl>
+        </w:rPr>
+        <w:t xml:space="preserve">     ●   "Vocabulary: Colors, Clothes and School"</w:t>
       </w:r>
     </w:p>
     <w:p>
@@ -3070,7 +3241,7 @@
           <w:rtl w:val="true">
                     </w:rtl>
         </w:rPr>
-        <w:t xml:space="preserve">התרגולים נמצאים באתר עת הדעת בקורס "Beginning of Year Assessment: 5th Grade - With Open Questions".</w:t>
+        <w:t xml:space="preserve">התרגולים נמצאים באתר עת הדעת בקורס "﻿Assessment Title".</w:t>
       </w:r>
     </w:p>
     <w:p>
@@ -3148,6 +3319,25 @@
                     </w:rtl>
         </w:rPr>
         <w:t xml:space="preserve">     ●   Image Description  - Family and School</w:t>
+      </w:r>
+    </w:p>
+    <w:p>
+      <w:pPr>
+        <w:jc w:val="right">
+                </w:jc>
+      </w:pPr>
+      <w:r>
+        <w:rPr>
+          <w:sz w:val="24">
+                    </w:sz>
+          <w:szCs w:val="24">
+                    </w:szCs>
+          <w:rFonts w:ascii="calibri" w:cs="calibri" w:eastAsia="calibri" w:hAnsi="calibri">
+                    </w:rFonts>
+          <w:rtl w:val="true">
+                    </w:rtl>
+        </w:rPr>
+        <w:t xml:space="preserve">     ●   "Image Description - Weather, Colors and Clothes"</w:t>
       </w:r>
     </w:p>
     <w:p>
@@ -3425,7 +3615,7 @@
           <w:rtl w:val="true">
                     </w:rtl>
         </w:rPr>
-        <w:t xml:space="preserve">התרגולים נמצאים באתר עת הדעת בקורס "Beginning of Year Assessment: 5th Grade - With Open Questions".</w:t>
+        <w:t xml:space="preserve">התרגולים נמצאים באתר עת הדעת בקורס "﻿Assessment Title".</w:t>
       </w:r>
     </w:p>
     <w:p>
@@ -3503,6 +3693,25 @@
                     </w:rtl>
         </w:rPr>
         <w:t xml:space="preserve">     ●   Image Description  - Family and School</w:t>
+      </w:r>
+    </w:p>
+    <w:p>
+      <w:pPr>
+        <w:jc w:val="right">
+                </w:jc>
+      </w:pPr>
+      <w:r>
+        <w:rPr>
+          <w:sz w:val="24">
+                    </w:sz>
+          <w:szCs w:val="24">
+                    </w:szCs>
+          <w:rFonts w:ascii="calibri" w:cs="calibri" w:eastAsia="calibri" w:hAnsi="calibri">
+                    </w:rFonts>
+          <w:rtl w:val="true">
+                    </w:rtl>
+        </w:rPr>
+        <w:t xml:space="preserve">     ●   "Image Description - Weather, Colors and Clothes"</w:t>
       </w:r>
     </w:p>
     <w:p>
@@ -3780,7 +3989,7 @@
           <w:rtl w:val="true">
                     </w:rtl>
         </w:rPr>
-        <w:t xml:space="preserve">התרגולים נמצאים באתר עת הדעת בקורס "Beginning of Year Assessment: 5th Grade - With Open Questions".</w:t>
+        <w:t xml:space="preserve">התרגולים נמצאים באתר עת הדעת בקורס "﻿Assessment Title".</w:t>
       </w:r>
     </w:p>
     <w:p>
@@ -3858,6 +4067,25 @@
                     </w:rtl>
         </w:rPr>
         <w:t xml:space="preserve">     ●   Image Description  - Family and School</w:t>
+      </w:r>
+    </w:p>
+    <w:p>
+      <w:pPr>
+        <w:jc w:val="right">
+                </w:jc>
+      </w:pPr>
+      <w:r>
+        <w:rPr>
+          <w:sz w:val="24">
+                    </w:sz>
+          <w:szCs w:val="24">
+                    </w:szCs>
+          <w:rFonts w:ascii="calibri" w:cs="calibri" w:eastAsia="calibri" w:hAnsi="calibri">
+                    </w:rFonts>
+          <w:rtl w:val="true">
+                    </w:rtl>
+        </w:rPr>
+        <w:t xml:space="preserve">     ●   "Image Description - Weather, Colors and Clothes"</w:t>
       </w:r>
     </w:p>
     <w:p>
@@ -4135,7 +4363,7 @@
           <w:rtl w:val="true">
                     </w:rtl>
         </w:rPr>
-        <w:t xml:space="preserve">התרגולים נמצאים באתר עת הדעת בקורס "Beginning of Year Assessment: 5th Grade - With Open Questions".</w:t>
+        <w:t xml:space="preserve">התרגולים נמצאים באתר עת הדעת בקורס "﻿Assessment Title".</w:t>
       </w:r>
     </w:p>
     <w:p>
@@ -4213,6 +4441,63 @@
                     </w:rtl>
         </w:rPr>
         <w:t xml:space="preserve">     ●   Image Description  - Family and School</w:t>
+      </w:r>
+    </w:p>
+    <w:p>
+      <w:pPr>
+        <w:jc w:val="right">
+                </w:jc>
+      </w:pPr>
+      <w:r>
+        <w:rPr>
+          <w:sz w:val="24">
+                    </w:sz>
+          <w:szCs w:val="24">
+                    </w:szCs>
+          <w:rFonts w:ascii="calibri" w:cs="calibri" w:eastAsia="calibri" w:hAnsi="calibri">
+                    </w:rFonts>
+          <w:rtl w:val="true">
+                    </w:rtl>
+        </w:rPr>
+        <w:t xml:space="preserve">     ●   "Image Description - Weather, Colors and Clothes"</w:t>
+      </w:r>
+    </w:p>
+    <w:p>
+      <w:pPr>
+        <w:jc w:val="right">
+                </w:jc>
+      </w:pPr>
+      <w:r>
+        <w:rPr>
+          <w:sz w:val="24">
+                    </w:sz>
+          <w:szCs w:val="24">
+                    </w:szCs>
+          <w:rFonts w:ascii="calibri" w:cs="calibri" w:eastAsia="calibri" w:hAnsi="calibri">
+                    </w:rFonts>
+          <w:rtl w:val="true">
+                    </w:rtl>
+        </w:rPr>
+        <w:t xml:space="preserve">     ●   "Vocabulary: Animals, Adjectives and Body Parts"</w:t>
+      </w:r>
+    </w:p>
+    <w:p>
+      <w:pPr>
+        <w:jc w:val="right">
+                </w:jc>
+      </w:pPr>
+      <w:r>
+        <w:rPr>
+          <w:sz w:val="24">
+                    </w:sz>
+          <w:szCs w:val="24">
+                    </w:szCs>
+          <w:rFonts w:ascii="calibri" w:cs="calibri" w:eastAsia="calibri" w:hAnsi="calibri">
+                    </w:rFonts>
+          <w:rtl w:val="true">
+                    </w:rtl>
+        </w:rPr>
+        <w:t xml:space="preserve">     ●   "Vocabulary: Colors, Clothes and School"</w:t>
       </w:r>
     </w:p>
     <w:p>
@@ -4509,7 +4794,7 @@
           <w:rtl w:val="true">
                     </w:rtl>
         </w:rPr>
-        <w:t xml:space="preserve">התרגולים נמצאים באתר עת הדעת בקורס "Beginning of Year Assessment: 5th Grade - With Open Questions".</w:t>
+        <w:t xml:space="preserve">התרגולים נמצאים באתר עת הדעת בקורס "﻿Assessment Title".</w:t>
       </w:r>
     </w:p>
     <w:p>
@@ -4587,6 +4872,25 @@
                     </w:rtl>
         </w:rPr>
         <w:t xml:space="preserve">     ●   Image Description  - Family and School</w:t>
+      </w:r>
+    </w:p>
+    <w:p>
+      <w:pPr>
+        <w:jc w:val="right">
+                </w:jc>
+      </w:pPr>
+      <w:r>
+        <w:rPr>
+          <w:sz w:val="24">
+                    </w:sz>
+          <w:szCs w:val="24">
+                    </w:szCs>
+          <w:rFonts w:ascii="calibri" w:cs="calibri" w:eastAsia="calibri" w:hAnsi="calibri">
+                    </w:rFonts>
+          <w:rtl w:val="true">
+                    </w:rtl>
+        </w:rPr>
+        <w:t xml:space="preserve">     ●   "Image Description - Weather, Colors and Clothes"</w:t>
       </w:r>
     </w:p>
     <w:p>
@@ -4864,7 +5168,7 @@
           <w:rtl w:val="true">
                     </w:rtl>
         </w:rPr>
-        <w:t xml:space="preserve">התרגולים נמצאים באתר עת הדעת בקורס "Beginning of Year Assessment: 5th Grade - With Open Questions".</w:t>
+        <w:t xml:space="preserve">התרגולים נמצאים באתר עת הדעת בקורס "﻿Assessment Title".</w:t>
       </w:r>
     </w:p>
     <w:p>
@@ -4942,6 +5246,25 @@
                     </w:rtl>
         </w:rPr>
         <w:t xml:space="preserve">     ●   Image Description  - Family and School</w:t>
+      </w:r>
+    </w:p>
+    <w:p>
+      <w:pPr>
+        <w:jc w:val="right">
+                </w:jc>
+      </w:pPr>
+      <w:r>
+        <w:rPr>
+          <w:sz w:val="24">
+                    </w:sz>
+          <w:szCs w:val="24">
+                    </w:szCs>
+          <w:rFonts w:ascii="calibri" w:cs="calibri" w:eastAsia="calibri" w:hAnsi="calibri">
+                    </w:rFonts>
+          <w:rtl w:val="true">
+                    </w:rtl>
+        </w:rPr>
+        <w:t xml:space="preserve">     ●   "Image Description - Weather, Colors and Clothes"</w:t>
       </w:r>
     </w:p>
     <w:p>
@@ -5219,7 +5542,7 @@
           <w:rtl w:val="true">
                     </w:rtl>
         </w:rPr>
-        <w:t xml:space="preserve">התרגולים נמצאים באתר עת הדעת בקורס "Beginning of Year Assessment: 5th Grade - With Open Questions".</w:t>
+        <w:t xml:space="preserve">התרגולים נמצאים באתר עת הדעת בקורס "﻿Assessment Title".</w:t>
       </w:r>
     </w:p>
     <w:p>
@@ -5297,6 +5620,63 @@
                     </w:rtl>
         </w:rPr>
         <w:t xml:space="preserve">     ●   Image Description  - Family and School</w:t>
+      </w:r>
+    </w:p>
+    <w:p>
+      <w:pPr>
+        <w:jc w:val="right">
+                </w:jc>
+      </w:pPr>
+      <w:r>
+        <w:rPr>
+          <w:sz w:val="24">
+                    </w:sz>
+          <w:szCs w:val="24">
+                    </w:szCs>
+          <w:rFonts w:ascii="calibri" w:cs="calibri" w:eastAsia="calibri" w:hAnsi="calibri">
+                    </w:rFonts>
+          <w:rtl w:val="true">
+                    </w:rtl>
+        </w:rPr>
+        <w:t xml:space="preserve">     ●   "Image Description - Weather, Colors and Clothes"</w:t>
+      </w:r>
+    </w:p>
+    <w:p>
+      <w:pPr>
+        <w:jc w:val="right">
+                </w:jc>
+      </w:pPr>
+      <w:r>
+        <w:rPr>
+          <w:sz w:val="24">
+                    </w:sz>
+          <w:szCs w:val="24">
+                    </w:szCs>
+          <w:rFonts w:ascii="calibri" w:cs="calibri" w:eastAsia="calibri" w:hAnsi="calibri">
+                    </w:rFonts>
+          <w:rtl w:val="true">
+                    </w:rtl>
+        </w:rPr>
+        <w:t xml:space="preserve">     ●   "Vocabulary: Animals, Adjectives and Body Parts"</w:t>
+      </w:r>
+    </w:p>
+    <w:p>
+      <w:pPr>
+        <w:jc w:val="right">
+                </w:jc>
+      </w:pPr>
+      <w:r>
+        <w:rPr>
+          <w:sz w:val="24">
+                    </w:sz>
+          <w:szCs w:val="24">
+                    </w:szCs>
+          <w:rFonts w:ascii="calibri" w:cs="calibri" w:eastAsia="calibri" w:hAnsi="calibri">
+                    </w:rFonts>
+          <w:rtl w:val="true">
+                    </w:rtl>
+        </w:rPr>
+        <w:t xml:space="preserve">     ●   "Vocabulary: Colors, Clothes and School"</w:t>
       </w:r>
     </w:p>
     <w:p>
@@ -5593,7 +5973,7 @@
           <w:rtl w:val="true">
                     </w:rtl>
         </w:rPr>
-        <w:t xml:space="preserve">התרגולים נמצאים באתר עת הדעת בקורס "Beginning of Year Assessment: 5th Grade - With Open Questions".</w:t>
+        <w:t xml:space="preserve">התרגולים נמצאים באתר עת הדעת בקורס "﻿Assessment Title".</w:t>
       </w:r>
     </w:p>
     <w:p>
@@ -5671,6 +6051,63 @@
                     </w:rtl>
         </w:rPr>
         <w:t xml:space="preserve">     ●   Image Description  - Family and School</w:t>
+      </w:r>
+    </w:p>
+    <w:p>
+      <w:pPr>
+        <w:jc w:val="right">
+                </w:jc>
+      </w:pPr>
+      <w:r>
+        <w:rPr>
+          <w:sz w:val="24">
+                    </w:sz>
+          <w:szCs w:val="24">
+                    </w:szCs>
+          <w:rFonts w:ascii="calibri" w:cs="calibri" w:eastAsia="calibri" w:hAnsi="calibri">
+                    </w:rFonts>
+          <w:rtl w:val="true">
+                    </w:rtl>
+        </w:rPr>
+        <w:t xml:space="preserve">     ●   "Image Description - Weather, Colors and Clothes"</w:t>
+      </w:r>
+    </w:p>
+    <w:p>
+      <w:pPr>
+        <w:jc w:val="right">
+                </w:jc>
+      </w:pPr>
+      <w:r>
+        <w:rPr>
+          <w:sz w:val="24">
+                    </w:sz>
+          <w:szCs w:val="24">
+                    </w:szCs>
+          <w:rFonts w:ascii="calibri" w:cs="calibri" w:eastAsia="calibri" w:hAnsi="calibri">
+                    </w:rFonts>
+          <w:rtl w:val="true">
+                    </w:rtl>
+        </w:rPr>
+        <w:t xml:space="preserve">     ●   "Vocabulary: Animals, Adjectives and Body Parts"</w:t>
+      </w:r>
+    </w:p>
+    <w:p>
+      <w:pPr>
+        <w:jc w:val="right">
+                </w:jc>
+      </w:pPr>
+      <w:r>
+        <w:rPr>
+          <w:sz w:val="24">
+                    </w:sz>
+          <w:szCs w:val="24">
+                    </w:szCs>
+          <w:rFonts w:ascii="calibri" w:cs="calibri" w:eastAsia="calibri" w:hAnsi="calibri">
+                    </w:rFonts>
+          <w:rtl w:val="true">
+                    </w:rtl>
+        </w:rPr>
+        <w:t xml:space="preserve">     ●   "Vocabulary: Colors, Clothes and School"</w:t>
       </w:r>
     </w:p>
     <w:p>
@@ -5967,7 +6404,7 @@
           <w:rtl w:val="true">
                     </w:rtl>
         </w:rPr>
-        <w:t xml:space="preserve">התרגולים נמצאים באתר עת הדעת בקורס "Beginning of Year Assessment: 5th Grade - With Open Questions".</w:t>
+        <w:t xml:space="preserve">התרגולים נמצאים באתר עת הדעת בקורס "﻿Assessment Title".</w:t>
       </w:r>
     </w:p>
     <w:p>
@@ -6045,6 +6482,25 @@
                     </w:rtl>
         </w:rPr>
         <w:t xml:space="preserve">     ●   Image Description  - Family and School</w:t>
+      </w:r>
+    </w:p>
+    <w:p>
+      <w:pPr>
+        <w:jc w:val="right">
+                </w:jc>
+      </w:pPr>
+      <w:r>
+        <w:rPr>
+          <w:sz w:val="24">
+                    </w:sz>
+          <w:szCs w:val="24">
+                    </w:szCs>
+          <w:rFonts w:ascii="calibri" w:cs="calibri" w:eastAsia="calibri" w:hAnsi="calibri">
+                    </w:rFonts>
+          <w:rtl w:val="true">
+                    </w:rtl>
+        </w:rPr>
+        <w:t xml:space="preserve">     ●   "Image Description - Weather, Colors and Clothes"</w:t>
       </w:r>
     </w:p>
     <w:p>
@@ -6322,7 +6778,7 @@
           <w:rtl w:val="true">
                     </w:rtl>
         </w:rPr>
-        <w:t xml:space="preserve">התרגולים נמצאים באתר עת הדעת בקורס "Beginning of Year Assessment: 5th Grade - With Open Questions".</w:t>
+        <w:t xml:space="preserve">התרגולים נמצאים באתר עת הדעת בקורס "﻿Assessment Title".</w:t>
       </w:r>
     </w:p>
     <w:p>
@@ -6400,6 +6856,25 @@
                     </w:rtl>
         </w:rPr>
         <w:t xml:space="preserve">     ●   Image Description  - Family and School</w:t>
+      </w:r>
+    </w:p>
+    <w:p>
+      <w:pPr>
+        <w:jc w:val="right">
+                </w:jc>
+      </w:pPr>
+      <w:r>
+        <w:rPr>
+          <w:sz w:val="24">
+                    </w:sz>
+          <w:szCs w:val="24">
+                    </w:szCs>
+          <w:rFonts w:ascii="calibri" w:cs="calibri" w:eastAsia="calibri" w:hAnsi="calibri">
+                    </w:rFonts>
+          <w:rtl w:val="true">
+                    </w:rtl>
+        </w:rPr>
+        <w:t xml:space="preserve">     ●   "Image Description - Weather, Colors and Clothes"</w:t>
       </w:r>
     </w:p>
     <w:p>
@@ -6677,7 +7152,7 @@
           <w:rtl w:val="true">
                     </w:rtl>
         </w:rPr>
-        <w:t xml:space="preserve">התרגולים נמצאים באתר עת הדעת בקורס "Beginning of Year Assessment: 5th Grade - With Open Questions".</w:t>
+        <w:t xml:space="preserve">התרגולים נמצאים באתר עת הדעת בקורס "﻿Assessment Title".</w:t>
       </w:r>
     </w:p>
     <w:p>
@@ -6755,6 +7230,25 @@
                     </w:rtl>
         </w:rPr>
         <w:t xml:space="preserve">     ●   Image Description  - Family and School</w:t>
+      </w:r>
+    </w:p>
+    <w:p>
+      <w:pPr>
+        <w:jc w:val="right">
+                </w:jc>
+      </w:pPr>
+      <w:r>
+        <w:rPr>
+          <w:sz w:val="24">
+                    </w:sz>
+          <w:szCs w:val="24">
+                    </w:szCs>
+          <w:rFonts w:ascii="calibri" w:cs="calibri" w:eastAsia="calibri" w:hAnsi="calibri">
+                    </w:rFonts>
+          <w:rtl w:val="true">
+                    </w:rtl>
+        </w:rPr>
+        <w:t xml:space="preserve">     ●   "Image Description - Weather, Colors and Clothes"</w:t>
       </w:r>
     </w:p>
     <w:p>
@@ -7032,7 +7526,7 @@
           <w:rtl w:val="true">
                     </w:rtl>
         </w:rPr>
-        <w:t xml:space="preserve">התרגולים נמצאים באתר עת הדעת בקורס "Beginning of Year Assessment: 5th Grade - With Open Questions".</w:t>
+        <w:t xml:space="preserve">התרגולים נמצאים באתר עת הדעת בקורס "﻿Assessment Title".</w:t>
       </w:r>
     </w:p>
     <w:p>
@@ -7110,6 +7604,25 @@
                     </w:rtl>
         </w:rPr>
         <w:t xml:space="preserve">     ●   Image Description  - Family and School</w:t>
+      </w:r>
+    </w:p>
+    <w:p>
+      <w:pPr>
+        <w:jc w:val="right">
+                </w:jc>
+      </w:pPr>
+      <w:r>
+        <w:rPr>
+          <w:sz w:val="24">
+                    </w:sz>
+          <w:szCs w:val="24">
+                    </w:szCs>
+          <w:rFonts w:ascii="calibri" w:cs="calibri" w:eastAsia="calibri" w:hAnsi="calibri">
+                    </w:rFonts>
+          <w:rtl w:val="true">
+                    </w:rtl>
+        </w:rPr>
+        <w:t xml:space="preserve">     ●   "Image Description - Weather, Colors and Clothes"</w:t>
       </w:r>
     </w:p>
     <w:p>
@@ -7387,7 +7900,7 @@
           <w:rtl w:val="true">
                     </w:rtl>
         </w:rPr>
-        <w:t xml:space="preserve">התרגולים נמצאים באתר עת הדעת בקורס "Beginning of Year Assessment: 5th Grade - With Open Questions".</w:t>
+        <w:t xml:space="preserve">התרגולים נמצאים באתר עת הדעת בקורס "﻿Assessment Title".</w:t>
       </w:r>
     </w:p>
     <w:p>
@@ -7465,6 +7978,63 @@
                     </w:rtl>
         </w:rPr>
         <w:t xml:space="preserve">     ●   Image Description  - Family and School</w:t>
+      </w:r>
+    </w:p>
+    <w:p>
+      <w:pPr>
+        <w:jc w:val="right">
+                </w:jc>
+      </w:pPr>
+      <w:r>
+        <w:rPr>
+          <w:sz w:val="24">
+                    </w:sz>
+          <w:szCs w:val="24">
+                    </w:szCs>
+          <w:rFonts w:ascii="calibri" w:cs="calibri" w:eastAsia="calibri" w:hAnsi="calibri">
+                    </w:rFonts>
+          <w:rtl w:val="true">
+                    </w:rtl>
+        </w:rPr>
+        <w:t xml:space="preserve">     ●   "Image Description - Weather, Colors and Clothes"</w:t>
+      </w:r>
+    </w:p>
+    <w:p>
+      <w:pPr>
+        <w:jc w:val="right">
+                </w:jc>
+      </w:pPr>
+      <w:r>
+        <w:rPr>
+          <w:sz w:val="24">
+                    </w:sz>
+          <w:szCs w:val="24">
+                    </w:szCs>
+          <w:rFonts w:ascii="calibri" w:cs="calibri" w:eastAsia="calibri" w:hAnsi="calibri">
+                    </w:rFonts>
+          <w:rtl w:val="true">
+                    </w:rtl>
+        </w:rPr>
+        <w:t xml:space="preserve">     ●   "Vocabulary: Animals, Adjectives and Body Parts"</w:t>
+      </w:r>
+    </w:p>
+    <w:p>
+      <w:pPr>
+        <w:jc w:val="right">
+                </w:jc>
+      </w:pPr>
+      <w:r>
+        <w:rPr>
+          <w:sz w:val="24">
+                    </w:sz>
+          <w:szCs w:val="24">
+                    </w:szCs>
+          <w:rFonts w:ascii="calibri" w:cs="calibri" w:eastAsia="calibri" w:hAnsi="calibri">
+                    </w:rFonts>
+          <w:rtl w:val="true">
+                    </w:rtl>
+        </w:rPr>
+        <w:t xml:space="preserve">     ●   "Vocabulary: Colors, Clothes and School"</w:t>
       </w:r>
     </w:p>
     <w:p>
@@ -7761,7 +8331,7 @@
           <w:rtl w:val="true">
                     </w:rtl>
         </w:rPr>
-        <w:t xml:space="preserve">התרגולים נמצאים באתר עת הדעת בקורס "Beginning of Year Assessment: 5th Grade - With Open Questions".</w:t>
+        <w:t xml:space="preserve">התרגולים נמצאים באתר עת הדעת בקורס "﻿Assessment Title".</w:t>
       </w:r>
     </w:p>
     <w:p>
@@ -7839,6 +8409,25 @@
                     </w:rtl>
         </w:rPr>
         <w:t xml:space="preserve">     ●   Image Description  - Family and School</w:t>
+      </w:r>
+    </w:p>
+    <w:p>
+      <w:pPr>
+        <w:jc w:val="right">
+                </w:jc>
+      </w:pPr>
+      <w:r>
+        <w:rPr>
+          <w:sz w:val="24">
+                    </w:sz>
+          <w:szCs w:val="24">
+                    </w:szCs>
+          <w:rFonts w:ascii="calibri" w:cs="calibri" w:eastAsia="calibri" w:hAnsi="calibri">
+                    </w:rFonts>
+          <w:rtl w:val="true">
+                    </w:rtl>
+        </w:rPr>
+        <w:t xml:space="preserve">     ●   "Image Description - Weather, Colors and Clothes"</w:t>
       </w:r>
     </w:p>
     <w:p>
@@ -8116,7 +8705,7 @@
           <w:rtl w:val="true">
                     </w:rtl>
         </w:rPr>
-        <w:t xml:space="preserve">התרגולים נמצאים באתר עת הדעת בקורס "Beginning of Year Assessment: 5th Grade - With Open Questions".</w:t>
+        <w:t xml:space="preserve">התרגולים נמצאים באתר עת הדעת בקורס "﻿Assessment Title".</w:t>
       </w:r>
     </w:p>
     <w:p>
@@ -8194,6 +8783,25 @@
                     </w:rtl>
         </w:rPr>
         <w:t xml:space="preserve">     ●   Image Description  - Family and School</w:t>
+      </w:r>
+    </w:p>
+    <w:p>
+      <w:pPr>
+        <w:jc w:val="right">
+                </w:jc>
+      </w:pPr>
+      <w:r>
+        <w:rPr>
+          <w:sz w:val="24">
+                    </w:sz>
+          <w:szCs w:val="24">
+                    </w:szCs>
+          <w:rFonts w:ascii="calibri" w:cs="calibri" w:eastAsia="calibri" w:hAnsi="calibri">
+                    </w:rFonts>
+          <w:rtl w:val="true">
+                    </w:rtl>
+        </w:rPr>
+        <w:t xml:space="preserve">     ●   "Image Description - Weather, Colors and Clothes"</w:t>
       </w:r>
     </w:p>
     <w:p>
@@ -8471,7 +9079,7 @@
           <w:rtl w:val="true">
                     </w:rtl>
         </w:rPr>
-        <w:t xml:space="preserve">התרגולים נמצאים באתר עת הדעת בקורס "Beginning of Year Assessment: 5th Grade - With Open Questions".</w:t>
+        <w:t xml:space="preserve">התרגולים נמצאים באתר עת הדעת בקורס "﻿Assessment Title".</w:t>
       </w:r>
     </w:p>
     <w:p>
@@ -8549,6 +9157,25 @@
                     </w:rtl>
         </w:rPr>
         <w:t xml:space="preserve">     ●   Image Description  - Family and School</w:t>
+      </w:r>
+    </w:p>
+    <w:p>
+      <w:pPr>
+        <w:jc w:val="right">
+                </w:jc>
+      </w:pPr>
+      <w:r>
+        <w:rPr>
+          <w:sz w:val="24">
+                    </w:sz>
+          <w:szCs w:val="24">
+                    </w:szCs>
+          <w:rFonts w:ascii="calibri" w:cs="calibri" w:eastAsia="calibri" w:hAnsi="calibri">
+                    </w:rFonts>
+          <w:rtl w:val="true">
+                    </w:rtl>
+        </w:rPr>
+        <w:t xml:space="preserve">     ●   "Image Description - Weather, Colors and Clothes"</w:t>
       </w:r>
     </w:p>
     <w:p>
@@ -8826,7 +9453,7 @@
           <w:rtl w:val="true">
                     </w:rtl>
         </w:rPr>
-        <w:t xml:space="preserve">התרגולים נמצאים באתר עת הדעת בקורס "Beginning of Year Assessment: 5th Grade - With Open Questions".</w:t>
+        <w:t xml:space="preserve">התרגולים נמצאים באתר עת הדעת בקורס "﻿Assessment Title".</w:t>
       </w:r>
     </w:p>
     <w:p>
@@ -8904,6 +9531,25 @@
                     </w:rtl>
         </w:rPr>
         <w:t xml:space="preserve">     ●   Image Description  - Family and School</w:t>
+      </w:r>
+    </w:p>
+    <w:p>
+      <w:pPr>
+        <w:jc w:val="right">
+                </w:jc>
+      </w:pPr>
+      <w:r>
+        <w:rPr>
+          <w:sz w:val="24">
+                    </w:sz>
+          <w:szCs w:val="24">
+                    </w:szCs>
+          <w:rFonts w:ascii="calibri" w:cs="calibri" w:eastAsia="calibri" w:hAnsi="calibri">
+                    </w:rFonts>
+          <w:rtl w:val="true">
+                    </w:rtl>
+        </w:rPr>
+        <w:t xml:space="preserve">     ●   "Image Description - Weather, Colors and Clothes"</w:t>
       </w:r>
     </w:p>
     <w:p>
@@ -9181,7 +9827,7 @@
           <w:rtl w:val="true">
                     </w:rtl>
         </w:rPr>
-        <w:t xml:space="preserve">התרגולים נמצאים באתר עת הדעת בקורס "Beginning of Year Assessment: 5th Grade - With Open Questions".</w:t>
+        <w:t xml:space="preserve">התרגולים נמצאים באתר עת הדעת בקורס "﻿Assessment Title".</w:t>
       </w:r>
     </w:p>
     <w:p>
@@ -9259,6 +9905,25 @@
                     </w:rtl>
         </w:rPr>
         <w:t xml:space="preserve">     ●   Image Description  - Family and School</w:t>
+      </w:r>
+    </w:p>
+    <w:p>
+      <w:pPr>
+        <w:jc w:val="right">
+                </w:jc>
+      </w:pPr>
+      <w:r>
+        <w:rPr>
+          <w:sz w:val="24">
+                    </w:sz>
+          <w:szCs w:val="24">
+                    </w:szCs>
+          <w:rFonts w:ascii="calibri" w:cs="calibri" w:eastAsia="calibri" w:hAnsi="calibri">
+                    </w:rFonts>
+          <w:rtl w:val="true">
+                    </w:rtl>
+        </w:rPr>
+        <w:t xml:space="preserve">     ●   "Image Description - Weather, Colors and Clothes"</w:t>
       </w:r>
     </w:p>
     <w:p>
@@ -9536,7 +10201,7 @@
           <w:rtl w:val="true">
                     </w:rtl>
         </w:rPr>
-        <w:t xml:space="preserve">התרגולים נמצאים באתר עת הדעת בקורס "Beginning of Year Assessment: 5th Grade - With Open Questions".</w:t>
+        <w:t xml:space="preserve">התרגולים נמצאים באתר עת הדעת בקורס "﻿Assessment Title".</w:t>
       </w:r>
     </w:p>
     <w:p>
@@ -9614,6 +10279,25 @@
                     </w:rtl>
         </w:rPr>
         <w:t xml:space="preserve">     ●   Image Description  - Family and School</w:t>
+      </w:r>
+    </w:p>
+    <w:p>
+      <w:pPr>
+        <w:jc w:val="right">
+                </w:jc>
+      </w:pPr>
+      <w:r>
+        <w:rPr>
+          <w:sz w:val="24">
+                    </w:sz>
+          <w:szCs w:val="24">
+                    </w:szCs>
+          <w:rFonts w:ascii="calibri" w:cs="calibri" w:eastAsia="calibri" w:hAnsi="calibri">
+                    </w:rFonts>
+          <w:rtl w:val="true">
+                    </w:rtl>
+        </w:rPr>
+        <w:t xml:space="preserve">     ●   "Image Description - Weather, Colors and Clothes"</w:t>
       </w:r>
     </w:p>
     <w:p>
@@ -9891,7 +10575,7 @@
           <w:rtl w:val="true">
                     </w:rtl>
         </w:rPr>
-        <w:t xml:space="preserve">התרגולים נמצאים באתר עת הדעת בקורס "Beginning of Year Assessment: 5th Grade - With Open Questions".</w:t>
+        <w:t xml:space="preserve">התרגולים נמצאים באתר עת הדעת בקורס "﻿Assessment Title".</w:t>
       </w:r>
     </w:p>
     <w:p>
@@ -9969,6 +10653,25 @@
                     </w:rtl>
         </w:rPr>
         <w:t xml:space="preserve">     ●   Image Description  - Family and School</w:t>
+      </w:r>
+    </w:p>
+    <w:p>
+      <w:pPr>
+        <w:jc w:val="right">
+                </w:jc>
+      </w:pPr>
+      <w:r>
+        <w:rPr>
+          <w:sz w:val="24">
+                    </w:sz>
+          <w:szCs w:val="24">
+                    </w:szCs>
+          <w:rFonts w:ascii="calibri" w:cs="calibri" w:eastAsia="calibri" w:hAnsi="calibri">
+                    </w:rFonts>
+          <w:rtl w:val="true">
+                    </w:rtl>
+        </w:rPr>
+        <w:t xml:space="preserve">     ●   "Image Description - Weather, Colors and Clothes"</w:t>
       </w:r>
     </w:p>
     <w:p>
@@ -10246,7 +10949,7 @@
           <w:rtl w:val="true">
                     </w:rtl>
         </w:rPr>
-        <w:t xml:space="preserve">התרגולים נמצאים באתר עת הדעת בקורס "Beginning of Year Assessment: 5th Grade - With Open Questions".</w:t>
+        <w:t xml:space="preserve">התרגולים נמצאים באתר עת הדעת בקורס "﻿Assessment Title".</w:t>
       </w:r>
     </w:p>
     <w:p>
@@ -10324,6 +11027,25 @@
                     </w:rtl>
         </w:rPr>
         <w:t xml:space="preserve">     ●   Image Description  - Family and School</w:t>
+      </w:r>
+    </w:p>
+    <w:p>
+      <w:pPr>
+        <w:jc w:val="right">
+                </w:jc>
+      </w:pPr>
+      <w:r>
+        <w:rPr>
+          <w:sz w:val="24">
+                    </w:sz>
+          <w:szCs w:val="24">
+                    </w:szCs>
+          <w:rFonts w:ascii="calibri" w:cs="calibri" w:eastAsia="calibri" w:hAnsi="calibri">
+                    </w:rFonts>
+          <w:rtl w:val="true">
+                    </w:rtl>
+        </w:rPr>
+        <w:t xml:space="preserve">     ●   "Image Description - Weather, Colors and Clothes"</w:t>
       </w:r>
     </w:p>
     <w:p>
@@ -10601,7 +11323,7 @@
           <w:rtl w:val="true">
                     </w:rtl>
         </w:rPr>
-        <w:t xml:space="preserve">התרגולים נמצאים באתר עת הדעת בקורס "Beginning of Year Assessment: 5th Grade - With Open Questions".</w:t>
+        <w:t xml:space="preserve">התרגולים נמצאים באתר עת הדעת בקורס "﻿Assessment Title".</w:t>
       </w:r>
     </w:p>
     <w:p>
@@ -10679,6 +11401,25 @@
                     </w:rtl>
         </w:rPr>
         <w:t xml:space="preserve">     ●   Image Description  - Family and School</w:t>
+      </w:r>
+    </w:p>
+    <w:p>
+      <w:pPr>
+        <w:jc w:val="right">
+                </w:jc>
+      </w:pPr>
+      <w:r>
+        <w:rPr>
+          <w:sz w:val="24">
+                    </w:sz>
+          <w:szCs w:val="24">
+                    </w:szCs>
+          <w:rFonts w:ascii="calibri" w:cs="calibri" w:eastAsia="calibri" w:hAnsi="calibri">
+                    </w:rFonts>
+          <w:rtl w:val="true">
+                    </w:rtl>
+        </w:rPr>
+        <w:t xml:space="preserve">     ●   "Image Description - Weather, Colors and Clothes"</w:t>
       </w:r>
     </w:p>
     <w:p>
@@ -10956,7 +11697,7 @@
           <w:rtl w:val="true">
                     </w:rtl>
         </w:rPr>
-        <w:t xml:space="preserve">התרגולים נמצאים באתר עת הדעת בקורס "Beginning of Year Assessment: 5th Grade - With Open Questions".</w:t>
+        <w:t xml:space="preserve">התרגולים נמצאים באתר עת הדעת בקורס "﻿Assessment Title".</w:t>
       </w:r>
     </w:p>
     <w:p>
@@ -11034,6 +11775,25 @@
                     </w:rtl>
         </w:rPr>
         <w:t xml:space="preserve">     ●   Image Description  - Family and School</w:t>
+      </w:r>
+    </w:p>
+    <w:p>
+      <w:pPr>
+        <w:jc w:val="right">
+                </w:jc>
+      </w:pPr>
+      <w:r>
+        <w:rPr>
+          <w:sz w:val="24">
+                    </w:sz>
+          <w:szCs w:val="24">
+                    </w:szCs>
+          <w:rFonts w:ascii="calibri" w:cs="calibri" w:eastAsia="calibri" w:hAnsi="calibri">
+                    </w:rFonts>
+          <w:rtl w:val="true">
+                    </w:rtl>
+        </w:rPr>
+        <w:t xml:space="preserve">     ●   "Image Description - Weather, Colors and Clothes"</w:t>
       </w:r>
     </w:p>
     <w:p>
@@ -11311,7 +12071,7 @@
           <w:rtl w:val="true">
                     </w:rtl>
         </w:rPr>
-        <w:t xml:space="preserve">התרגולים נמצאים באתר עת הדעת בקורס "Beginning of Year Assessment: 5th Grade - With Open Questions".</w:t>
+        <w:t xml:space="preserve">התרגולים נמצאים באתר עת הדעת בקורס "﻿Assessment Title".</w:t>
       </w:r>
     </w:p>
     <w:p>
@@ -11389,6 +12149,25 @@
                     </w:rtl>
         </w:rPr>
         <w:t xml:space="preserve">     ●   Image Description  - Family and School</w:t>
+      </w:r>
+    </w:p>
+    <w:p>
+      <w:pPr>
+        <w:jc w:val="right">
+                </w:jc>
+      </w:pPr>
+      <w:r>
+        <w:rPr>
+          <w:sz w:val="24">
+                    </w:sz>
+          <w:szCs w:val="24">
+                    </w:szCs>
+          <w:rFonts w:ascii="calibri" w:cs="calibri" w:eastAsia="calibri" w:hAnsi="calibri">
+                    </w:rFonts>
+          <w:rtl w:val="true">
+                    </w:rtl>
+        </w:rPr>
+        <w:t xml:space="preserve">     ●   "Image Description - Weather, Colors and Clothes"</w:t>
       </w:r>
     </w:p>
     <w:p>
@@ -11666,7 +12445,7 @@
           <w:rtl w:val="true">
                     </w:rtl>
         </w:rPr>
-        <w:t xml:space="preserve">התרגולים נמצאים באתר עת הדעת בקורס "Beginning of Year Assessment: 5th Grade - With Open Questions".</w:t>
+        <w:t xml:space="preserve">התרגולים נמצאים באתר עת הדעת בקורס "﻿Assessment Title".</w:t>
       </w:r>
     </w:p>
     <w:p>
@@ -11744,6 +12523,25 @@
                     </w:rtl>
         </w:rPr>
         <w:t xml:space="preserve">     ●   Image Description  - Family and School</w:t>
+      </w:r>
+    </w:p>
+    <w:p>
+      <w:pPr>
+        <w:jc w:val="right">
+                </w:jc>
+      </w:pPr>
+      <w:r>
+        <w:rPr>
+          <w:sz w:val="24">
+                    </w:sz>
+          <w:szCs w:val="24">
+                    </w:szCs>
+          <w:rFonts w:ascii="calibri" w:cs="calibri" w:eastAsia="calibri" w:hAnsi="calibri">
+                    </w:rFonts>
+          <w:rtl w:val="true">
+                    </w:rtl>
+        </w:rPr>
+        <w:t xml:space="preserve">     ●   "Image Description - Weather, Colors and Clothes"</w:t>
       </w:r>
     </w:p>
     <w:p>
@@ -12021,7 +12819,7 @@
           <w:rtl w:val="true">
                     </w:rtl>
         </w:rPr>
-        <w:t xml:space="preserve">התרגולים נמצאים באתר עת הדעת בקורס "Beginning of Year Assessment: 5th Grade - With Open Questions".</w:t>
+        <w:t xml:space="preserve">התרגולים נמצאים באתר עת הדעת בקורס "﻿Assessment Title".</w:t>
       </w:r>
     </w:p>
     <w:p>
@@ -12099,6 +12897,25 @@
                     </w:rtl>
         </w:rPr>
         <w:t xml:space="preserve">     ●   Image Description  - Family and School</w:t>
+      </w:r>
+    </w:p>
+    <w:p>
+      <w:pPr>
+        <w:jc w:val="right">
+                </w:jc>
+      </w:pPr>
+      <w:r>
+        <w:rPr>
+          <w:sz w:val="24">
+                    </w:sz>
+          <w:szCs w:val="24">
+                    </w:szCs>
+          <w:rFonts w:ascii="calibri" w:cs="calibri" w:eastAsia="calibri" w:hAnsi="calibri">
+                    </w:rFonts>
+          <w:rtl w:val="true">
+                    </w:rtl>
+        </w:rPr>
+        <w:t xml:space="preserve">     ●   "Image Description - Weather, Colors and Clothes"</w:t>
       </w:r>
     </w:p>
     <w:p>
@@ -12376,7 +13193,7 @@
           <w:rtl w:val="true">
                     </w:rtl>
         </w:rPr>
-        <w:t xml:space="preserve">התרגולים נמצאים באתר עת הדעת בקורס "Beginning of Year Assessment: 5th Grade - With Open Questions".</w:t>
+        <w:t xml:space="preserve">התרגולים נמצאים באתר עת הדעת בקורס "﻿Assessment Title".</w:t>
       </w:r>
     </w:p>
     <w:p>
@@ -12454,6 +13271,25 @@
                     </w:rtl>
         </w:rPr>
         <w:t xml:space="preserve">     ●   Image Description  - Family and School</w:t>
+      </w:r>
+    </w:p>
+    <w:p>
+      <w:pPr>
+        <w:jc w:val="right">
+                </w:jc>
+      </w:pPr>
+      <w:r>
+        <w:rPr>
+          <w:sz w:val="24">
+                    </w:sz>
+          <w:szCs w:val="24">
+                    </w:szCs>
+          <w:rFonts w:ascii="calibri" w:cs="calibri" w:eastAsia="calibri" w:hAnsi="calibri">
+                    </w:rFonts>
+          <w:rtl w:val="true">
+                    </w:rtl>
+        </w:rPr>
+        <w:t xml:space="preserve">     ●   "Image Description - Weather, Colors and Clothes"</w:t>
       </w:r>
     </w:p>
     <w:p>

</xml_diff>

<commit_message>
applied same parsing to student report, fixed minor issues in recommendations
</commit_message>
<xml_diff>
--- a/server/tempFiles/1 - 1 - דוח המלצות.docx
+++ b/server/tempFiles/1 - 1 - דוח המלצות.docx
@@ -96,7 +96,7 @@
           <w:rtl w:val="true">
                     </w:rtl>
         </w:rPr>
-        <w:t xml:space="preserve">שלום שם תלמיד,</w:t>
+        <w:t xml:space="preserve">שלום אבינועם איה,</w:t>
       </w:r>
     </w:p>
     <w:p>
@@ -154,7 +154,7 @@
           <w:rtl w:val="true">
                     </w:rtl>
         </w:rPr>
-        <w:t xml:space="preserve">התרגולים נמצאים באתר עת הדעת בקורס "﻿Assessment Title".</w:t>
+        <w:t xml:space="preserve">התרגולים נמצאים באתר עת הדעת בקורס "Beginning of Year Assessment: 5th Grade - With Open Questions".</w:t>
       </w:r>
     </w:p>
     <w:p>
@@ -231,7 +231,26 @@
           <w:rtl w:val="true">
                     </w:rtl>
         </w:rPr>
-        <w:t xml:space="preserve">     ●   Recommendations</w:t>
+        <w:t xml:space="preserve">     ●   Image Description  - Family and School</w:t>
+      </w:r>
+    </w:p>
+    <w:p>
+      <w:pPr>
+        <w:jc w:val="right">
+                </w:jc>
+      </w:pPr>
+      <w:r>
+        <w:rPr>
+          <w:sz w:val="24">
+                    </w:sz>
+          <w:szCs w:val="24">
+                    </w:szCs>
+          <w:rFonts w:ascii="calibri" w:cs="calibri" w:eastAsia="calibri" w:hAnsi="calibri">
+                    </w:rFonts>
+          <w:rtl w:val="true">
+                    </w:rtl>
+        </w:rPr>
+        <w:t xml:space="preserve">     ●   "Image Description - Weather, Colors and Clothes"</w:t>
       </w:r>
     </w:p>
     <w:p>
@@ -451,7 +470,7 @@
           <w:rtl w:val="true">
                     </w:rtl>
         </w:rPr>
-        <w:t xml:space="preserve">שלום אבינועם איה,</w:t>
+        <w:t xml:space="preserve">שלום אוטיק מיכאל,</w:t>
       </w:r>
     </w:p>
     <w:p>
@@ -509,7 +528,7 @@
           <w:rtl w:val="true">
                     </w:rtl>
         </w:rPr>
-        <w:t xml:space="preserve">התרגולים נמצאים באתר עת הדעת בקורס "﻿Assessment Title".</w:t>
+        <w:t xml:space="preserve">התרגולים נמצאים באתר עת הדעת בקורס "Beginning of Year Assessment: 5th Grade - With Open Questions".</w:t>
       </w:r>
     </w:p>
     <w:p>
@@ -825,7 +844,7 @@
           <w:rtl w:val="true">
                     </w:rtl>
         </w:rPr>
-        <w:t xml:space="preserve">שלום אוטיק מיכאל,</w:t>
+        <w:t xml:space="preserve">שלום אורגץ עילאי עזר,</w:t>
       </w:r>
     </w:p>
     <w:p>
@@ -883,7 +902,7 @@
           <w:rtl w:val="true">
                     </w:rtl>
         </w:rPr>
-        <w:t xml:space="preserve">התרגולים נמצאים באתר עת הדעת בקורס "﻿Assessment Title".</w:t>
+        <w:t xml:space="preserve">התרגולים נמצאים באתר עת הדעת בקורס "Beginning of Year Assessment: 5th Grade - With Open Questions".</w:t>
       </w:r>
     </w:p>
     <w:p>
@@ -1199,7 +1218,7 @@
           <w:rtl w:val="true">
                     </w:rtl>
         </w:rPr>
-        <w:t xml:space="preserve">שלום אורגץ עילאי עזר,</w:t>
+        <w:t xml:space="preserve">שלום אלון עדי,</w:t>
       </w:r>
     </w:p>
     <w:p>
@@ -1257,7 +1276,7 @@
           <w:rtl w:val="true">
                     </w:rtl>
         </w:rPr>
-        <w:t xml:space="preserve">התרגולים נמצאים באתר עת הדעת בקורס "﻿Assessment Title".</w:t>
+        <w:t xml:space="preserve">התרגולים נמצאים באתר עת הדעת בקורס "Beginning of Year Assessment: 5th Grade - With Open Questions".</w:t>
       </w:r>
     </w:p>
     <w:p>
@@ -1573,7 +1592,7 @@
           <w:rtl w:val="true">
                     </w:rtl>
         </w:rPr>
-        <w:t xml:space="preserve">שלום אלון עדי,</w:t>
+        <w:t xml:space="preserve">שלום אליזרוב דניאל,</w:t>
       </w:r>
     </w:p>
     <w:p>
@@ -1631,7 +1650,7 @@
           <w:rtl w:val="true">
                     </w:rtl>
         </w:rPr>
-        <w:t xml:space="preserve">התרגולים נמצאים באתר עת הדעת בקורס "﻿Assessment Title".</w:t>
+        <w:t xml:space="preserve">התרגולים נמצאים באתר עת הדעת בקורס "Beginning of Year Assessment: 5th Grade - With Open Questions".</w:t>
       </w:r>
     </w:p>
     <w:p>
@@ -1728,6 +1747,63 @@
                     </w:rtl>
         </w:rPr>
         <w:t xml:space="preserve">     ●   "Image Description - Weather, Colors and Clothes"</w:t>
+      </w:r>
+    </w:p>
+    <w:p>
+      <w:pPr>
+        <w:jc w:val="right">
+                </w:jc>
+      </w:pPr>
+      <w:r>
+        <w:rPr>
+          <w:sz w:val="24">
+                    </w:sz>
+          <w:szCs w:val="24">
+                    </w:szCs>
+          <w:rFonts w:ascii="calibri" w:cs="calibri" w:eastAsia="calibri" w:hAnsi="calibri">
+                    </w:rFonts>
+          <w:rtl w:val="true">
+                    </w:rtl>
+        </w:rPr>
+        <w:t xml:space="preserve">     ●   "Vocabulary: Animals, Adjectives and Body Parts"</w:t>
+      </w:r>
+    </w:p>
+    <w:p>
+      <w:pPr>
+        <w:jc w:val="right">
+                </w:jc>
+      </w:pPr>
+      <w:r>
+        <w:rPr>
+          <w:sz w:val="24">
+                    </w:sz>
+          <w:szCs w:val="24">
+                    </w:szCs>
+          <w:rFonts w:ascii="calibri" w:cs="calibri" w:eastAsia="calibri" w:hAnsi="calibri">
+                    </w:rFonts>
+          <w:rtl w:val="true">
+                    </w:rtl>
+        </w:rPr>
+        <w:t xml:space="preserve">     ●   "Vocabulary: Colors, Clothes and School"</w:t>
+      </w:r>
+    </w:p>
+    <w:p>
+      <w:pPr>
+        <w:jc w:val="right">
+                </w:jc>
+      </w:pPr>
+      <w:r>
+        <w:rPr>
+          <w:sz w:val="24">
+                    </w:sz>
+          <w:szCs w:val="24">
+                    </w:szCs>
+          <w:rFonts w:ascii="calibri" w:cs="calibri" w:eastAsia="calibri" w:hAnsi="calibri">
+                    </w:rFonts>
+          <w:rtl w:val="true">
+                    </w:rtl>
+        </w:rPr>
+        <w:t xml:space="preserve">     ●   Vocabulary: Professions and Family</w:t>
       </w:r>
     </w:p>
     <w:p>
@@ -1947,7 +2023,7 @@
           <w:rtl w:val="true">
                     </w:rtl>
         </w:rPr>
-        <w:t xml:space="preserve">שלום אליזרוב דניאל,</w:t>
+        <w:t xml:space="preserve">שלום אלקיים יהונתן דוד,</w:t>
       </w:r>
     </w:p>
     <w:p>
@@ -2005,7 +2081,7 @@
           <w:rtl w:val="true">
                     </w:rtl>
         </w:rPr>
-        <w:t xml:space="preserve">התרגולים נמצאים באתר עת הדעת בקורס "﻿Assessment Title".</w:t>
+        <w:t xml:space="preserve">התרגולים נמצאים באתר עת הדעת בקורס "Beginning of Year Assessment: 5th Grade - With Open Questions".</w:t>
       </w:r>
     </w:p>
     <w:p>
@@ -2102,63 +2178,6 @@
                     </w:rtl>
         </w:rPr>
         <w:t xml:space="preserve">     ●   "Image Description - Weather, Colors and Clothes"</w:t>
-      </w:r>
-    </w:p>
-    <w:p>
-      <w:pPr>
-        <w:jc w:val="right">
-                </w:jc>
-      </w:pPr>
-      <w:r>
-        <w:rPr>
-          <w:sz w:val="24">
-                    </w:sz>
-          <w:szCs w:val="24">
-                    </w:szCs>
-          <w:rFonts w:ascii="calibri" w:cs="calibri" w:eastAsia="calibri" w:hAnsi="calibri">
-                    </w:rFonts>
-          <w:rtl w:val="true">
-                    </w:rtl>
-        </w:rPr>
-        <w:t xml:space="preserve">     ●   "Vocabulary: Animals, Adjectives and Body Parts"</w:t>
-      </w:r>
-    </w:p>
-    <w:p>
-      <w:pPr>
-        <w:jc w:val="right">
-                </w:jc>
-      </w:pPr>
-      <w:r>
-        <w:rPr>
-          <w:sz w:val="24">
-                    </w:sz>
-          <w:szCs w:val="24">
-                    </w:szCs>
-          <w:rFonts w:ascii="calibri" w:cs="calibri" w:eastAsia="calibri" w:hAnsi="calibri">
-                    </w:rFonts>
-          <w:rtl w:val="true">
-                    </w:rtl>
-        </w:rPr>
-        <w:t xml:space="preserve">     ●   "Vocabulary: Colors, Clothes and School"</w:t>
-      </w:r>
-    </w:p>
-    <w:p>
-      <w:pPr>
-        <w:jc w:val="right">
-                </w:jc>
-      </w:pPr>
-      <w:r>
-        <w:rPr>
-          <w:sz w:val="24">
-                    </w:sz>
-          <w:szCs w:val="24">
-                    </w:szCs>
-          <w:rFonts w:ascii="calibri" w:cs="calibri" w:eastAsia="calibri" w:hAnsi="calibri">
-                    </w:rFonts>
-          <w:rtl w:val="true">
-                    </w:rtl>
-        </w:rPr>
-        <w:t xml:space="preserve">     ●   Vocabulary: Professions and Family</w:t>
       </w:r>
     </w:p>
     <w:p>
@@ -2378,7 +2397,7 @@
           <w:rtl w:val="true">
                     </w:rtl>
         </w:rPr>
-        <w:t xml:space="preserve">שלום אלקיים יהונתן דוד,</w:t>
+        <w:t xml:space="preserve">שלום ביטון ליה,</w:t>
       </w:r>
     </w:p>
     <w:p>
@@ -2436,7 +2455,7 @@
           <w:rtl w:val="true">
                     </w:rtl>
         </w:rPr>
-        <w:t xml:space="preserve">התרגולים נמצאים באתר עת הדעת בקורס "﻿Assessment Title".</w:t>
+        <w:t xml:space="preserve">התרגולים נמצאים באתר עת הדעת בקורס "Beginning of Year Assessment: 5th Grade - With Open Questions".</w:t>
       </w:r>
     </w:p>
     <w:p>
@@ -2533,6 +2552,63 @@
                     </w:rtl>
         </w:rPr>
         <w:t xml:space="preserve">     ●   "Image Description - Weather, Colors and Clothes"</w:t>
+      </w:r>
+    </w:p>
+    <w:p>
+      <w:pPr>
+        <w:jc w:val="right">
+                </w:jc>
+      </w:pPr>
+      <w:r>
+        <w:rPr>
+          <w:sz w:val="24">
+                    </w:sz>
+          <w:szCs w:val="24">
+                    </w:szCs>
+          <w:rFonts w:ascii="calibri" w:cs="calibri" w:eastAsia="calibri" w:hAnsi="calibri">
+                    </w:rFonts>
+          <w:rtl w:val="true">
+                    </w:rtl>
+        </w:rPr>
+        <w:t xml:space="preserve">     ●   "Vocabulary: Animals, Adjectives and Body Parts"</w:t>
+      </w:r>
+    </w:p>
+    <w:p>
+      <w:pPr>
+        <w:jc w:val="right">
+                </w:jc>
+      </w:pPr>
+      <w:r>
+        <w:rPr>
+          <w:sz w:val="24">
+                    </w:sz>
+          <w:szCs w:val="24">
+                    </w:szCs>
+          <w:rFonts w:ascii="calibri" w:cs="calibri" w:eastAsia="calibri" w:hAnsi="calibri">
+                    </w:rFonts>
+          <w:rtl w:val="true">
+                    </w:rtl>
+        </w:rPr>
+        <w:t xml:space="preserve">     ●   "Vocabulary: Colors, Clothes and School"</w:t>
+      </w:r>
+    </w:p>
+    <w:p>
+      <w:pPr>
+        <w:jc w:val="right">
+                </w:jc>
+      </w:pPr>
+      <w:r>
+        <w:rPr>
+          <w:sz w:val="24">
+                    </w:sz>
+          <w:szCs w:val="24">
+                    </w:szCs>
+          <w:rFonts w:ascii="calibri" w:cs="calibri" w:eastAsia="calibri" w:hAnsi="calibri">
+                    </w:rFonts>
+          <w:rtl w:val="true">
+                    </w:rtl>
+        </w:rPr>
+        <w:t xml:space="preserve">     ●   Vocabulary: Professions and Family</w:t>
       </w:r>
     </w:p>
     <w:p>
@@ -2752,7 +2828,7 @@
           <w:rtl w:val="true">
                     </w:rtl>
         </w:rPr>
-        <w:t xml:space="preserve">שלום ביטון ליה,</w:t>
+        <w:t xml:space="preserve">שלום בימבד מרק,</w:t>
       </w:r>
     </w:p>
     <w:p>
@@ -2810,7 +2886,7 @@
           <w:rtl w:val="true">
                     </w:rtl>
         </w:rPr>
-        <w:t xml:space="preserve">התרגולים נמצאים באתר עת הדעת בקורס "﻿Assessment Title".</w:t>
+        <w:t xml:space="preserve">התרגולים נמצאים באתר עת הדעת בקורס "Beginning of Year Assessment: 5th Grade - With Open Questions".</w:t>
       </w:r>
     </w:p>
     <w:p>
@@ -2907,63 +2983,6 @@
                     </w:rtl>
         </w:rPr>
         <w:t xml:space="preserve">     ●   "Image Description - Weather, Colors and Clothes"</w:t>
-      </w:r>
-    </w:p>
-    <w:p>
-      <w:pPr>
-        <w:jc w:val="right">
-                </w:jc>
-      </w:pPr>
-      <w:r>
-        <w:rPr>
-          <w:sz w:val="24">
-                    </w:sz>
-          <w:szCs w:val="24">
-                    </w:szCs>
-          <w:rFonts w:ascii="calibri" w:cs="calibri" w:eastAsia="calibri" w:hAnsi="calibri">
-                    </w:rFonts>
-          <w:rtl w:val="true">
-                    </w:rtl>
-        </w:rPr>
-        <w:t xml:space="preserve">     ●   "Vocabulary: Animals, Adjectives and Body Parts"</w:t>
-      </w:r>
-    </w:p>
-    <w:p>
-      <w:pPr>
-        <w:jc w:val="right">
-                </w:jc>
-      </w:pPr>
-      <w:r>
-        <w:rPr>
-          <w:sz w:val="24">
-                    </w:sz>
-          <w:szCs w:val="24">
-                    </w:szCs>
-          <w:rFonts w:ascii="calibri" w:cs="calibri" w:eastAsia="calibri" w:hAnsi="calibri">
-                    </w:rFonts>
-          <w:rtl w:val="true">
-                    </w:rtl>
-        </w:rPr>
-        <w:t xml:space="preserve">     ●   "Vocabulary: Colors, Clothes and School"</w:t>
-      </w:r>
-    </w:p>
-    <w:p>
-      <w:pPr>
-        <w:jc w:val="right">
-                </w:jc>
-      </w:pPr>
-      <w:r>
-        <w:rPr>
-          <w:sz w:val="24">
-                    </w:sz>
-          <w:szCs w:val="24">
-                    </w:szCs>
-          <w:rFonts w:ascii="calibri" w:cs="calibri" w:eastAsia="calibri" w:hAnsi="calibri">
-                    </w:rFonts>
-          <w:rtl w:val="true">
-                    </w:rtl>
-        </w:rPr>
-        <w:t xml:space="preserve">     ●   Vocabulary: Professions and Family</w:t>
       </w:r>
     </w:p>
     <w:p>
@@ -3183,7 +3202,7 @@
           <w:rtl w:val="true">
                     </w:rtl>
         </w:rPr>
-        <w:t xml:space="preserve">שלום בימבד מרק,</w:t>
+        <w:t xml:space="preserve">שלום בניהו דין,</w:t>
       </w:r>
     </w:p>
     <w:p>
@@ -3241,7 +3260,7 @@
           <w:rtl w:val="true">
                     </w:rtl>
         </w:rPr>
-        <w:t xml:space="preserve">התרגולים נמצאים באתר עת הדעת בקורס "﻿Assessment Title".</w:t>
+        <w:t xml:space="preserve">התרגולים נמצאים באתר עת הדעת בקורס "Beginning of Year Assessment: 5th Grade - With Open Questions".</w:t>
       </w:r>
     </w:p>
     <w:p>
@@ -3557,7 +3576,7 @@
           <w:rtl w:val="true">
                     </w:rtl>
         </w:rPr>
-        <w:t xml:space="preserve">שלום בניהו דין,</w:t>
+        <w:t xml:space="preserve">שלום ברזן נחייסי רוני שמחה,</w:t>
       </w:r>
     </w:p>
     <w:p>
@@ -3615,7 +3634,7 @@
           <w:rtl w:val="true">
                     </w:rtl>
         </w:rPr>
-        <w:t xml:space="preserve">התרגולים נמצאים באתר עת הדעת בקורס "﻿Assessment Title".</w:t>
+        <w:t xml:space="preserve">התרגולים נמצאים באתר עת הדעת בקורס "Beginning of Year Assessment: 5th Grade - With Open Questions".</w:t>
       </w:r>
     </w:p>
     <w:p>
@@ -3931,7 +3950,7 @@
           <w:rtl w:val="true">
                     </w:rtl>
         </w:rPr>
-        <w:t xml:space="preserve">שלום ברזן נחייסי רוני שמחה,</w:t>
+        <w:t xml:space="preserve">שלום גנוסוב רויטל,</w:t>
       </w:r>
     </w:p>
     <w:p>
@@ -3989,7 +4008,7 @@
           <w:rtl w:val="true">
                     </w:rtl>
         </w:rPr>
-        <w:t xml:space="preserve">התרגולים נמצאים באתר עת הדעת בקורס "﻿Assessment Title".</w:t>
+        <w:t xml:space="preserve">התרגולים נמצאים באתר עת הדעת בקורס "Beginning of Year Assessment: 5th Grade - With Open Questions".</w:t>
       </w:r>
     </w:p>
     <w:p>
@@ -4086,6 +4105,63 @@
                     </w:rtl>
         </w:rPr>
         <w:t xml:space="preserve">     ●   "Image Description - Weather, Colors and Clothes"</w:t>
+      </w:r>
+    </w:p>
+    <w:p>
+      <w:pPr>
+        <w:jc w:val="right">
+                </w:jc>
+      </w:pPr>
+      <w:r>
+        <w:rPr>
+          <w:sz w:val="24">
+                    </w:sz>
+          <w:szCs w:val="24">
+                    </w:szCs>
+          <w:rFonts w:ascii="calibri" w:cs="calibri" w:eastAsia="calibri" w:hAnsi="calibri">
+                    </w:rFonts>
+          <w:rtl w:val="true">
+                    </w:rtl>
+        </w:rPr>
+        <w:t xml:space="preserve">     ●   "Vocabulary: Animals, Adjectives and Body Parts"</w:t>
+      </w:r>
+    </w:p>
+    <w:p>
+      <w:pPr>
+        <w:jc w:val="right">
+                </w:jc>
+      </w:pPr>
+      <w:r>
+        <w:rPr>
+          <w:sz w:val="24">
+                    </w:sz>
+          <w:szCs w:val="24">
+                    </w:szCs>
+          <w:rFonts w:ascii="calibri" w:cs="calibri" w:eastAsia="calibri" w:hAnsi="calibri">
+                    </w:rFonts>
+          <w:rtl w:val="true">
+                    </w:rtl>
+        </w:rPr>
+        <w:t xml:space="preserve">     ●   "Vocabulary: Colors, Clothes and School"</w:t>
+      </w:r>
+    </w:p>
+    <w:p>
+      <w:pPr>
+        <w:jc w:val="right">
+                </w:jc>
+      </w:pPr>
+      <w:r>
+        <w:rPr>
+          <w:sz w:val="24">
+                    </w:sz>
+          <w:szCs w:val="24">
+                    </w:szCs>
+          <w:rFonts w:ascii="calibri" w:cs="calibri" w:eastAsia="calibri" w:hAnsi="calibri">
+                    </w:rFonts>
+          <w:rtl w:val="true">
+                    </w:rtl>
+        </w:rPr>
+        <w:t xml:space="preserve">     ●   Vocabulary: Professions and Family</w:t>
       </w:r>
     </w:p>
     <w:p>
@@ -4305,7 +4381,7 @@
           <w:rtl w:val="true">
                     </w:rtl>
         </w:rPr>
-        <w:t xml:space="preserve">שלום גנוסוב רויטל,</w:t>
+        <w:t xml:space="preserve">שלום דהן מיכל,</w:t>
       </w:r>
     </w:p>
     <w:p>
@@ -4363,7 +4439,7 @@
           <w:rtl w:val="true">
                     </w:rtl>
         </w:rPr>
-        <w:t xml:space="preserve">התרגולים נמצאים באתר עת הדעת בקורס "﻿Assessment Title".</w:t>
+        <w:t xml:space="preserve">התרגולים נמצאים באתר עת הדעת בקורס "Beginning of Year Assessment: 5th Grade - With Open Questions".</w:t>
       </w:r>
     </w:p>
     <w:p>
@@ -4460,63 +4536,6 @@
                     </w:rtl>
         </w:rPr>
         <w:t xml:space="preserve">     ●   "Image Description - Weather, Colors and Clothes"</w:t>
-      </w:r>
-    </w:p>
-    <w:p>
-      <w:pPr>
-        <w:jc w:val="right">
-                </w:jc>
-      </w:pPr>
-      <w:r>
-        <w:rPr>
-          <w:sz w:val="24">
-                    </w:sz>
-          <w:szCs w:val="24">
-                    </w:szCs>
-          <w:rFonts w:ascii="calibri" w:cs="calibri" w:eastAsia="calibri" w:hAnsi="calibri">
-                    </w:rFonts>
-          <w:rtl w:val="true">
-                    </w:rtl>
-        </w:rPr>
-        <w:t xml:space="preserve">     ●   "Vocabulary: Animals, Adjectives and Body Parts"</w:t>
-      </w:r>
-    </w:p>
-    <w:p>
-      <w:pPr>
-        <w:jc w:val="right">
-                </w:jc>
-      </w:pPr>
-      <w:r>
-        <w:rPr>
-          <w:sz w:val="24">
-                    </w:sz>
-          <w:szCs w:val="24">
-                    </w:szCs>
-          <w:rFonts w:ascii="calibri" w:cs="calibri" w:eastAsia="calibri" w:hAnsi="calibri">
-                    </w:rFonts>
-          <w:rtl w:val="true">
-                    </w:rtl>
-        </w:rPr>
-        <w:t xml:space="preserve">     ●   "Vocabulary: Colors, Clothes and School"</w:t>
-      </w:r>
-    </w:p>
-    <w:p>
-      <w:pPr>
-        <w:jc w:val="right">
-                </w:jc>
-      </w:pPr>
-      <w:r>
-        <w:rPr>
-          <w:sz w:val="24">
-                    </w:sz>
-          <w:szCs w:val="24">
-                    </w:szCs>
-          <w:rFonts w:ascii="calibri" w:cs="calibri" w:eastAsia="calibri" w:hAnsi="calibri">
-                    </w:rFonts>
-          <w:rtl w:val="true">
-                    </w:rtl>
-        </w:rPr>
-        <w:t xml:space="preserve">     ●   Vocabulary: Professions and Family</w:t>
       </w:r>
     </w:p>
     <w:p>
@@ -4736,7 +4755,7 @@
           <w:rtl w:val="true">
                     </w:rtl>
         </w:rPr>
-        <w:t xml:space="preserve">שלום דהן מיכל,</w:t>
+        <w:t xml:space="preserve">שלום דלל טליה,</w:t>
       </w:r>
     </w:p>
     <w:p>
@@ -4794,7 +4813,7 @@
           <w:rtl w:val="true">
                     </w:rtl>
         </w:rPr>
-        <w:t xml:space="preserve">התרגולים נמצאים באתר עת הדעת בקורס "﻿Assessment Title".</w:t>
+        <w:t xml:space="preserve">התרגולים נמצאים באתר עת הדעת בקורס "Beginning of Year Assessment: 5th Grade - With Open Questions".</w:t>
       </w:r>
     </w:p>
     <w:p>
@@ -5110,7 +5129,7 @@
           <w:rtl w:val="true">
                     </w:rtl>
         </w:rPr>
-        <w:t xml:space="preserve">שלום דלל טליה,</w:t>
+        <w:t xml:space="preserve">שלום ואחנון יהודה עומרי,</w:t>
       </w:r>
     </w:p>
     <w:p>
@@ -5168,7 +5187,7 @@
           <w:rtl w:val="true">
                     </w:rtl>
         </w:rPr>
-        <w:t xml:space="preserve">התרגולים נמצאים באתר עת הדעת בקורס "﻿Assessment Title".</w:t>
+        <w:t xml:space="preserve">התרגולים נמצאים באתר עת הדעת בקורס "Beginning of Year Assessment: 5th Grade - With Open Questions".</w:t>
       </w:r>
     </w:p>
     <w:p>
@@ -5265,6 +5284,63 @@
                     </w:rtl>
         </w:rPr>
         <w:t xml:space="preserve">     ●   "Image Description - Weather, Colors and Clothes"</w:t>
+      </w:r>
+    </w:p>
+    <w:p>
+      <w:pPr>
+        <w:jc w:val="right">
+                </w:jc>
+      </w:pPr>
+      <w:r>
+        <w:rPr>
+          <w:sz w:val="24">
+                    </w:sz>
+          <w:szCs w:val="24">
+                    </w:szCs>
+          <w:rFonts w:ascii="calibri" w:cs="calibri" w:eastAsia="calibri" w:hAnsi="calibri">
+                    </w:rFonts>
+          <w:rtl w:val="true">
+                    </w:rtl>
+        </w:rPr>
+        <w:t xml:space="preserve">     ●   "Vocabulary: Animals, Adjectives and Body Parts"</w:t>
+      </w:r>
+    </w:p>
+    <w:p>
+      <w:pPr>
+        <w:jc w:val="right">
+                </w:jc>
+      </w:pPr>
+      <w:r>
+        <w:rPr>
+          <w:sz w:val="24">
+                    </w:sz>
+          <w:szCs w:val="24">
+                    </w:szCs>
+          <w:rFonts w:ascii="calibri" w:cs="calibri" w:eastAsia="calibri" w:hAnsi="calibri">
+                    </w:rFonts>
+          <w:rtl w:val="true">
+                    </w:rtl>
+        </w:rPr>
+        <w:t xml:space="preserve">     ●   "Vocabulary: Colors, Clothes and School"</w:t>
+      </w:r>
+    </w:p>
+    <w:p>
+      <w:pPr>
+        <w:jc w:val="right">
+                </w:jc>
+      </w:pPr>
+      <w:r>
+        <w:rPr>
+          <w:sz w:val="24">
+                    </w:sz>
+          <w:szCs w:val="24">
+                    </w:szCs>
+          <w:rFonts w:ascii="calibri" w:cs="calibri" w:eastAsia="calibri" w:hAnsi="calibri">
+                    </w:rFonts>
+          <w:rtl w:val="true">
+                    </w:rtl>
+        </w:rPr>
+        <w:t xml:space="preserve">     ●   Vocabulary: Professions and Family</w:t>
       </w:r>
     </w:p>
     <w:p>
@@ -5484,7 +5560,7 @@
           <w:rtl w:val="true">
                     </w:rtl>
         </w:rPr>
-        <w:t xml:space="preserve">שלום ואחנון יהודה עומרי,</w:t>
+        <w:t xml:space="preserve">שלום זרמסקי אור,</w:t>
       </w:r>
     </w:p>
     <w:p>
@@ -5542,7 +5618,7 @@
           <w:rtl w:val="true">
                     </w:rtl>
         </w:rPr>
-        <w:t xml:space="preserve">התרגולים נמצאים באתר עת הדעת בקורס "﻿Assessment Title".</w:t>
+        <w:t xml:space="preserve">התרגולים נמצאים באתר עת הדעת בקורס "Beginning of Year Assessment: 5th Grade - With Open Questions".</w:t>
       </w:r>
     </w:p>
     <w:p>
@@ -5915,7 +5991,7 @@
           <w:rtl w:val="true">
                     </w:rtl>
         </w:rPr>
-        <w:t xml:space="preserve">שלום זרמסקי אור,</w:t>
+        <w:t xml:space="preserve">שלום חדד ליהיא מעיין,</w:t>
       </w:r>
     </w:p>
     <w:p>
@@ -5973,7 +6049,7 @@
           <w:rtl w:val="true">
                     </w:rtl>
         </w:rPr>
-        <w:t xml:space="preserve">התרגולים נמצאים באתר עת הדעת בקורס "﻿Assessment Title".</w:t>
+        <w:t xml:space="preserve">התרגולים נמצאים באתר עת הדעת בקורס "Beginning of Year Assessment: 5th Grade - With Open Questions".</w:t>
       </w:r>
     </w:p>
     <w:p>
@@ -6070,63 +6146,6 @@
                     </w:rtl>
         </w:rPr>
         <w:t xml:space="preserve">     ●   "Image Description - Weather, Colors and Clothes"</w:t>
-      </w:r>
-    </w:p>
-    <w:p>
-      <w:pPr>
-        <w:jc w:val="right">
-                </w:jc>
-      </w:pPr>
-      <w:r>
-        <w:rPr>
-          <w:sz w:val="24">
-                    </w:sz>
-          <w:szCs w:val="24">
-                    </w:szCs>
-          <w:rFonts w:ascii="calibri" w:cs="calibri" w:eastAsia="calibri" w:hAnsi="calibri">
-                    </w:rFonts>
-          <w:rtl w:val="true">
-                    </w:rtl>
-        </w:rPr>
-        <w:t xml:space="preserve">     ●   "Vocabulary: Animals, Adjectives and Body Parts"</w:t>
-      </w:r>
-    </w:p>
-    <w:p>
-      <w:pPr>
-        <w:jc w:val="right">
-                </w:jc>
-      </w:pPr>
-      <w:r>
-        <w:rPr>
-          <w:sz w:val="24">
-                    </w:sz>
-          <w:szCs w:val="24">
-                    </w:szCs>
-          <w:rFonts w:ascii="calibri" w:cs="calibri" w:eastAsia="calibri" w:hAnsi="calibri">
-                    </w:rFonts>
-          <w:rtl w:val="true">
-                    </w:rtl>
-        </w:rPr>
-        <w:t xml:space="preserve">     ●   "Vocabulary: Colors, Clothes and School"</w:t>
-      </w:r>
-    </w:p>
-    <w:p>
-      <w:pPr>
-        <w:jc w:val="right">
-                </w:jc>
-      </w:pPr>
-      <w:r>
-        <w:rPr>
-          <w:sz w:val="24">
-                    </w:sz>
-          <w:szCs w:val="24">
-                    </w:szCs>
-          <w:rFonts w:ascii="calibri" w:cs="calibri" w:eastAsia="calibri" w:hAnsi="calibri">
-                    </w:rFonts>
-          <w:rtl w:val="true">
-                    </w:rtl>
-        </w:rPr>
-        <w:t xml:space="preserve">     ●   Vocabulary: Professions and Family</w:t>
       </w:r>
     </w:p>
     <w:p>
@@ -6346,7 +6365,7 @@
           <w:rtl w:val="true">
                     </w:rtl>
         </w:rPr>
-        <w:t xml:space="preserve">שלום חדד ליהיא מעיין,</w:t>
+        <w:t xml:space="preserve">שלום טימסיט עידו,</w:t>
       </w:r>
     </w:p>
     <w:p>
@@ -6404,7 +6423,7 @@
           <w:rtl w:val="true">
                     </w:rtl>
         </w:rPr>
-        <w:t xml:space="preserve">התרגולים נמצאים באתר עת הדעת בקורס "﻿Assessment Title".</w:t>
+        <w:t xml:space="preserve">התרגולים נמצאים באתר עת הדעת בקורס "Beginning of Year Assessment: 5th Grade - With Open Questions".</w:t>
       </w:r>
     </w:p>
     <w:p>
@@ -6720,7 +6739,7 @@
           <w:rtl w:val="true">
                     </w:rtl>
         </w:rPr>
-        <w:t xml:space="preserve">שלום טימסיט עידו,</w:t>
+        <w:t xml:space="preserve">שלום יודסין שון,</w:t>
       </w:r>
     </w:p>
     <w:p>
@@ -6778,7 +6797,7 @@
           <w:rtl w:val="true">
                     </w:rtl>
         </w:rPr>
-        <w:t xml:space="preserve">התרגולים נמצאים באתר עת הדעת בקורס "﻿Assessment Title".</w:t>
+        <w:t xml:space="preserve">התרגולים נמצאים באתר עת הדעת בקורס "Beginning of Year Assessment: 5th Grade - With Open Questions".</w:t>
       </w:r>
     </w:p>
     <w:p>
@@ -7094,7 +7113,7 @@
           <w:rtl w:val="true">
                     </w:rtl>
         </w:rPr>
-        <w:t xml:space="preserve">שלום יודסין שון,</w:t>
+        <w:t xml:space="preserve">שלום כהן איליי,</w:t>
       </w:r>
     </w:p>
     <w:p>
@@ -7152,7 +7171,7 @@
           <w:rtl w:val="true">
                     </w:rtl>
         </w:rPr>
-        <w:t xml:space="preserve">התרגולים נמצאים באתר עת הדעת בקורס "﻿Assessment Title".</w:t>
+        <w:t xml:space="preserve">התרגולים נמצאים באתר עת הדעת בקורס "Beginning of Year Assessment: 5th Grade - With Open Questions".</w:t>
       </w:r>
     </w:p>
     <w:p>
@@ -7468,7 +7487,7 @@
           <w:rtl w:val="true">
                     </w:rtl>
         </w:rPr>
-        <w:t xml:space="preserve">שלום כהן איליי,</w:t>
+        <w:t xml:space="preserve">שלום כץ טלי,</w:t>
       </w:r>
     </w:p>
     <w:p>
@@ -7526,7 +7545,7 @@
           <w:rtl w:val="true">
                     </w:rtl>
         </w:rPr>
-        <w:t xml:space="preserve">התרגולים נמצאים באתר עת הדעת בקורס "﻿Assessment Title".</w:t>
+        <w:t xml:space="preserve">התרגולים נמצאים באתר עת הדעת בקורס "Beginning of Year Assessment: 5th Grade - With Open Questions".</w:t>
       </w:r>
     </w:p>
     <w:p>
@@ -7623,6 +7642,63 @@
                     </w:rtl>
         </w:rPr>
         <w:t xml:space="preserve">     ●   "Image Description - Weather, Colors and Clothes"</w:t>
+      </w:r>
+    </w:p>
+    <w:p>
+      <w:pPr>
+        <w:jc w:val="right">
+                </w:jc>
+      </w:pPr>
+      <w:r>
+        <w:rPr>
+          <w:sz w:val="24">
+                    </w:sz>
+          <w:szCs w:val="24">
+                    </w:szCs>
+          <w:rFonts w:ascii="calibri" w:cs="calibri" w:eastAsia="calibri" w:hAnsi="calibri">
+                    </w:rFonts>
+          <w:rtl w:val="true">
+                    </w:rtl>
+        </w:rPr>
+        <w:t xml:space="preserve">     ●   "Vocabulary: Animals, Adjectives and Body Parts"</w:t>
+      </w:r>
+    </w:p>
+    <w:p>
+      <w:pPr>
+        <w:jc w:val="right">
+                </w:jc>
+      </w:pPr>
+      <w:r>
+        <w:rPr>
+          <w:sz w:val="24">
+                    </w:sz>
+          <w:szCs w:val="24">
+                    </w:szCs>
+          <w:rFonts w:ascii="calibri" w:cs="calibri" w:eastAsia="calibri" w:hAnsi="calibri">
+                    </w:rFonts>
+          <w:rtl w:val="true">
+                    </w:rtl>
+        </w:rPr>
+        <w:t xml:space="preserve">     ●   "Vocabulary: Colors, Clothes and School"</w:t>
+      </w:r>
+    </w:p>
+    <w:p>
+      <w:pPr>
+        <w:jc w:val="right">
+                </w:jc>
+      </w:pPr>
+      <w:r>
+        <w:rPr>
+          <w:sz w:val="24">
+                    </w:sz>
+          <w:szCs w:val="24">
+                    </w:szCs>
+          <w:rFonts w:ascii="calibri" w:cs="calibri" w:eastAsia="calibri" w:hAnsi="calibri">
+                    </w:rFonts>
+          <w:rtl w:val="true">
+                    </w:rtl>
+        </w:rPr>
+        <w:t xml:space="preserve">     ●   Vocabulary: Professions and Family</w:t>
       </w:r>
     </w:p>
     <w:p>
@@ -7842,7 +7918,7 @@
           <w:rtl w:val="true">
                     </w:rtl>
         </w:rPr>
-        <w:t xml:space="preserve">שלום כץ טלי,</w:t>
+        <w:t xml:space="preserve">שלום לוי עידן,</w:t>
       </w:r>
     </w:p>
     <w:p>
@@ -7900,7 +7976,7 @@
           <w:rtl w:val="true">
                     </w:rtl>
         </w:rPr>
-        <w:t xml:space="preserve">התרגולים נמצאים באתר עת הדעת בקורס "﻿Assessment Title".</w:t>
+        <w:t xml:space="preserve">התרגולים נמצאים באתר עת הדעת בקורס "Beginning of Year Assessment: 5th Grade - With Open Questions".</w:t>
       </w:r>
     </w:p>
     <w:p>
@@ -7997,63 +8073,6 @@
                     </w:rtl>
         </w:rPr>
         <w:t xml:space="preserve">     ●   "Image Description - Weather, Colors and Clothes"</w:t>
-      </w:r>
-    </w:p>
-    <w:p>
-      <w:pPr>
-        <w:jc w:val="right">
-                </w:jc>
-      </w:pPr>
-      <w:r>
-        <w:rPr>
-          <w:sz w:val="24">
-                    </w:sz>
-          <w:szCs w:val="24">
-                    </w:szCs>
-          <w:rFonts w:ascii="calibri" w:cs="calibri" w:eastAsia="calibri" w:hAnsi="calibri">
-                    </w:rFonts>
-          <w:rtl w:val="true">
-                    </w:rtl>
-        </w:rPr>
-        <w:t xml:space="preserve">     ●   "Vocabulary: Animals, Adjectives and Body Parts"</w:t>
-      </w:r>
-    </w:p>
-    <w:p>
-      <w:pPr>
-        <w:jc w:val="right">
-                </w:jc>
-      </w:pPr>
-      <w:r>
-        <w:rPr>
-          <w:sz w:val="24">
-                    </w:sz>
-          <w:szCs w:val="24">
-                    </w:szCs>
-          <w:rFonts w:ascii="calibri" w:cs="calibri" w:eastAsia="calibri" w:hAnsi="calibri">
-                    </w:rFonts>
-          <w:rtl w:val="true">
-                    </w:rtl>
-        </w:rPr>
-        <w:t xml:space="preserve">     ●   "Vocabulary: Colors, Clothes and School"</w:t>
-      </w:r>
-    </w:p>
-    <w:p>
-      <w:pPr>
-        <w:jc w:val="right">
-                </w:jc>
-      </w:pPr>
-      <w:r>
-        <w:rPr>
-          <w:sz w:val="24">
-                    </w:sz>
-          <w:szCs w:val="24">
-                    </w:szCs>
-          <w:rFonts w:ascii="calibri" w:cs="calibri" w:eastAsia="calibri" w:hAnsi="calibri">
-                    </w:rFonts>
-          <w:rtl w:val="true">
-                    </w:rtl>
-        </w:rPr>
-        <w:t xml:space="preserve">     ●   Vocabulary: Professions and Family</w:t>
       </w:r>
     </w:p>
     <w:p>
@@ -8273,7 +8292,7 @@
           <w:rtl w:val="true">
                     </w:rtl>
         </w:rPr>
-        <w:t xml:space="preserve">שלום לוי עידן,</w:t>
+        <w:t xml:space="preserve">שלום לחם מיכל,</w:t>
       </w:r>
     </w:p>
     <w:p>
@@ -8331,7 +8350,7 @@
           <w:rtl w:val="true">
                     </w:rtl>
         </w:rPr>
-        <w:t xml:space="preserve">התרגולים נמצאים באתר עת הדעת בקורס "﻿Assessment Title".</w:t>
+        <w:t xml:space="preserve">התרגולים נמצאים באתר עת הדעת בקורס "Beginning of Year Assessment: 5th Grade - With Open Questions".</w:t>
       </w:r>
     </w:p>
     <w:p>
@@ -8647,7 +8666,7 @@
           <w:rtl w:val="true">
                     </w:rtl>
         </w:rPr>
-        <w:t xml:space="preserve">שלום לחם מיכל,</w:t>
+        <w:t xml:space="preserve">שלום מוצפי קורן,</w:t>
       </w:r>
     </w:p>
     <w:p>
@@ -8705,7 +8724,7 @@
           <w:rtl w:val="true">
                     </w:rtl>
         </w:rPr>
-        <w:t xml:space="preserve">התרגולים נמצאים באתר עת הדעת בקורס "﻿Assessment Title".</w:t>
+        <w:t xml:space="preserve">התרגולים נמצאים באתר עת הדעת בקורס "Beginning of Year Assessment: 5th Grade - With Open Questions".</w:t>
       </w:r>
     </w:p>
     <w:p>
@@ -9021,7 +9040,7 @@
           <w:rtl w:val="true">
                     </w:rtl>
         </w:rPr>
-        <w:t xml:space="preserve">שלום מוצפי קורן,</w:t>
+        <w:t xml:space="preserve">שלום מנשהרוב אוראל-תמרה,</w:t>
       </w:r>
     </w:p>
     <w:p>
@@ -9079,7 +9098,7 @@
           <w:rtl w:val="true">
                     </w:rtl>
         </w:rPr>
-        <w:t xml:space="preserve">התרגולים נמצאים באתר עת הדעת בקורס "﻿Assessment Title".</w:t>
+        <w:t xml:space="preserve">התרגולים נמצאים באתר עת הדעת בקורס "Beginning of Year Assessment: 5th Grade - With Open Questions".</w:t>
       </w:r>
     </w:p>
     <w:p>
@@ -9395,7 +9414,7 @@
           <w:rtl w:val="true">
                     </w:rtl>
         </w:rPr>
-        <w:t xml:space="preserve">שלום מנשהרוב אוראל-תמרה,</w:t>
+        <w:t xml:space="preserve">שלום סבג ליאן,</w:t>
       </w:r>
     </w:p>
     <w:p>
@@ -9453,7 +9472,7 @@
           <w:rtl w:val="true">
                     </w:rtl>
         </w:rPr>
-        <w:t xml:space="preserve">התרגולים נמצאים באתר עת הדעת בקורס "﻿Assessment Title".</w:t>
+        <w:t xml:space="preserve">התרגולים נמצאים באתר עת הדעת בקורס "Beginning of Year Assessment: 5th Grade - With Open Questions".</w:t>
       </w:r>
     </w:p>
     <w:p>
@@ -9769,7 +9788,7 @@
           <w:rtl w:val="true">
                     </w:rtl>
         </w:rPr>
-        <w:t xml:space="preserve">שלום סבג ליאן,</w:t>
+        <w:t xml:space="preserve">שלום סלמון אלין,</w:t>
       </w:r>
     </w:p>
     <w:p>
@@ -9827,7 +9846,7 @@
           <w:rtl w:val="true">
                     </w:rtl>
         </w:rPr>
-        <w:t xml:space="preserve">התרגולים נמצאים באתר עת הדעת בקורס "﻿Assessment Title".</w:t>
+        <w:t xml:space="preserve">התרגולים נמצאים באתר עת הדעת בקורס "Beginning of Year Assessment: 5th Grade - With Open Questions".</w:t>
       </w:r>
     </w:p>
     <w:p>
@@ -10143,7 +10162,7 @@
           <w:rtl w:val="true">
                     </w:rtl>
         </w:rPr>
-        <w:t xml:space="preserve">שלום סלמון אלין,</w:t>
+        <w:t xml:space="preserve">שלום פאר שי-לי,</w:t>
       </w:r>
     </w:p>
     <w:p>
@@ -10201,7 +10220,7 @@
           <w:rtl w:val="true">
                     </w:rtl>
         </w:rPr>
-        <w:t xml:space="preserve">התרגולים נמצאים באתר עת הדעת בקורס "﻿Assessment Title".</w:t>
+        <w:t xml:space="preserve">התרגולים נמצאים באתר עת הדעת בקורס "Beginning of Year Assessment: 5th Grade - With Open Questions".</w:t>
       </w:r>
     </w:p>
     <w:p>
@@ -10517,7 +10536,7 @@
           <w:rtl w:val="true">
                     </w:rtl>
         </w:rPr>
-        <w:t xml:space="preserve">שלום פאר שי-לי,</w:t>
+        <w:t xml:space="preserve">שלום צהאי שובל,</w:t>
       </w:r>
     </w:p>
     <w:p>
@@ -10575,7 +10594,7 @@
           <w:rtl w:val="true">
                     </w:rtl>
         </w:rPr>
-        <w:t xml:space="preserve">התרגולים נמצאים באתר עת הדעת בקורס "﻿Assessment Title".</w:t>
+        <w:t xml:space="preserve">התרגולים נמצאים באתר עת הדעת בקורס "Beginning of Year Assessment: 5th Grade - With Open Questions".</w:t>
       </w:r>
     </w:p>
     <w:p>
@@ -10891,7 +10910,7 @@
           <w:rtl w:val="true">
                     </w:rtl>
         </w:rPr>
-        <w:t xml:space="preserve">שלום צהאי שובל,</w:t>
+        <w:t xml:space="preserve">שלום ציציאשוילי סאם,</w:t>
       </w:r>
     </w:p>
     <w:p>
@@ -10949,7 +10968,7 @@
           <w:rtl w:val="true">
                     </w:rtl>
         </w:rPr>
-        <w:t xml:space="preserve">התרגולים נמצאים באתר עת הדעת בקורס "﻿Assessment Title".</w:t>
+        <w:t xml:space="preserve">התרגולים נמצאים באתר עת הדעת בקורס "Beginning of Year Assessment: 5th Grade - With Open Questions".</w:t>
       </w:r>
     </w:p>
     <w:p>
@@ -11265,7 +11284,7 @@
           <w:rtl w:val="true">
                     </w:rtl>
         </w:rPr>
-        <w:t xml:space="preserve">שלום ציציאשוילי סאם,</w:t>
+        <w:t xml:space="preserve">שלום צפניה ליאם,</w:t>
       </w:r>
     </w:p>
     <w:p>
@@ -11323,7 +11342,7 @@
           <w:rtl w:val="true">
                     </w:rtl>
         </w:rPr>
-        <w:t xml:space="preserve">התרגולים נמצאים באתר עת הדעת בקורס "﻿Assessment Title".</w:t>
+        <w:t xml:space="preserve">התרגולים נמצאים באתר עת הדעת בקורס "Beginning of Year Assessment: 5th Grade - With Open Questions".</w:t>
       </w:r>
     </w:p>
     <w:p>
@@ -11639,7 +11658,7 @@
           <w:rtl w:val="true">
                     </w:rtl>
         </w:rPr>
-        <w:t xml:space="preserve">שלום צפניה ליאם,</w:t>
+        <w:t xml:space="preserve">שלום קולה צח יצחק,</w:t>
       </w:r>
     </w:p>
     <w:p>
@@ -11697,7 +11716,7 @@
           <w:rtl w:val="true">
                     </w:rtl>
         </w:rPr>
-        <w:t xml:space="preserve">התרגולים נמצאים באתר עת הדעת בקורס "﻿Assessment Title".</w:t>
+        <w:t xml:space="preserve">התרגולים נמצאים באתר עת הדעת בקורס "Beginning of Year Assessment: 5th Grade - With Open Questions".</w:t>
       </w:r>
     </w:p>
     <w:p>
@@ -12013,7 +12032,7 @@
           <w:rtl w:val="true">
                     </w:rtl>
         </w:rPr>
-        <w:t xml:space="preserve">שלום קולה צח יצחק,</w:t>
+        <w:t xml:space="preserve">שלום קרדוניס נויה,</w:t>
       </w:r>
     </w:p>
     <w:p>
@@ -12071,7 +12090,7 @@
           <w:rtl w:val="true">
                     </w:rtl>
         </w:rPr>
-        <w:t xml:space="preserve">התרגולים נמצאים באתר עת הדעת בקורס "﻿Assessment Title".</w:t>
+        <w:t xml:space="preserve">התרגולים נמצאים באתר עת הדעת בקורס "Beginning of Year Assessment: 5th Grade - With Open Questions".</w:t>
       </w:r>
     </w:p>
     <w:p>
@@ -12387,7 +12406,7 @@
           <w:rtl w:val="true">
                     </w:rtl>
         </w:rPr>
-        <w:t xml:space="preserve">שלום קרדוניס נויה,</w:t>
+        <w:t xml:space="preserve">שלום שויער שירה,</w:t>
       </w:r>
     </w:p>
     <w:p>
@@ -12445,7 +12464,7 @@
           <w:rtl w:val="true">
                     </w:rtl>
         </w:rPr>
-        <w:t xml:space="preserve">התרגולים נמצאים באתר עת הדעת בקורס "﻿Assessment Title".</w:t>
+        <w:t xml:space="preserve">התרגולים נמצאים באתר עת הדעת בקורס "Beginning of Year Assessment: 5th Grade - With Open Questions".</w:t>
       </w:r>
     </w:p>
     <w:p>
@@ -12761,7 +12780,7 @@
           <w:rtl w:val="true">
                     </w:rtl>
         </w:rPr>
-        <w:t xml:space="preserve">שלום שויער שירה,</w:t>
+        <w:t xml:space="preserve">שלום שחר מאיה,</w:t>
       </w:r>
     </w:p>
     <w:p>
@@ -12819,381 +12838,7 @@
           <w:rtl w:val="true">
                     </w:rtl>
         </w:rPr>
-        <w:t xml:space="preserve">התרגולים נמצאים באתר עת הדעת בקורס "﻿Assessment Title".</w:t>
-      </w:r>
-    </w:p>
-    <w:p>
-      <w:pPr>
-        <w:jc w:val="right">
-                </w:jc>
-      </w:pPr>
-      <w:r>
-        <w:rPr>
-          <w:sz w:val="24">
-                    </w:sz>
-          <w:szCs w:val="24">
-                    </w:szCs>
-          <w:rFonts w:ascii="calibri" w:cs="calibri" w:eastAsia="calibri" w:hAnsi="calibri">
-                    </w:rFonts>
-          <w:rtl w:val="true">
-                    </w:rtl>
-        </w:rPr>
-        <w:t xml:space="preserve">כל תרגול כולל בתוכו מספר תרגילים וניתן לעבוד עליהם בהמשכים.</w:t>
-      </w:r>
-    </w:p>
-    <w:p>
-      <w:pPr>
-        <w:jc w:val="right">
-                </w:jc>
-      </w:pPr>
-      <w:r>
-        <w:rPr>
-          <w:sz w:val="24">
-                    </w:sz>
-          <w:szCs w:val="24">
-                    </w:szCs>
-          <w:rFonts w:ascii="calibri" w:cs="calibri" w:eastAsia="calibri" w:hAnsi="calibri">
-                    </w:rFonts>
-          <w:rtl w:val="true">
-                    </w:rtl>
-        </w:rPr>
-        <w:t xml:space="preserve">להלן רשימת התרגולים המומלצים לך לתרגול:</w:t>
-      </w:r>
-    </w:p>
-    <w:p>
-      <w:pPr>
-        <w:jc w:val="center">
-                </w:jc>
-      </w:pPr>
-      <w:r>
-        <w:rPr>
-          <w:sz w:val="24">
-                    </w:sz>
-          <w:szCs w:val="24">
-                    </w:szCs>
-          <w:rFonts w:ascii="calibri" w:cs="calibri" w:eastAsia="calibri" w:hAnsi="calibri">
-                    </w:rFonts>
-          <w:rtl w:val="true">
-                    </w:rtl>
-        </w:rPr>
-        <w:t xml:space="preserve">
-                </w:t>
-      </w:r>
-    </w:p>
-    <w:p>
-      <w:pPr>
-        <w:jc w:val="right">
-                </w:jc>
-      </w:pPr>
-      <w:r>
-        <w:rPr>
-          <w:sz w:val="24">
-                    </w:sz>
-          <w:szCs w:val="24">
-                    </w:szCs>
-          <w:rFonts w:ascii="calibri" w:cs="calibri" w:eastAsia="calibri" w:hAnsi="calibri">
-                    </w:rFonts>
-          <w:rtl w:val="true">
-                    </w:rtl>
-        </w:rPr>
-        <w:t xml:space="preserve">     ●   Image Description  - Family and School</w:t>
-      </w:r>
-    </w:p>
-    <w:p>
-      <w:pPr>
-        <w:jc w:val="right">
-                </w:jc>
-      </w:pPr>
-      <w:r>
-        <w:rPr>
-          <w:sz w:val="24">
-                    </w:sz>
-          <w:szCs w:val="24">
-                    </w:szCs>
-          <w:rFonts w:ascii="calibri" w:cs="calibri" w:eastAsia="calibri" w:hAnsi="calibri">
-                    </w:rFonts>
-          <w:rtl w:val="true">
-                    </w:rtl>
-        </w:rPr>
-        <w:t xml:space="preserve">     ●   "Image Description - Weather, Colors and Clothes"</w:t>
-      </w:r>
-    </w:p>
-    <w:p>
-      <w:pPr>
-        <w:jc w:val="center">
-                </w:jc>
-      </w:pPr>
-      <w:r>
-        <w:rPr>
-          <w:sz w:val="24">
-                    </w:sz>
-          <w:szCs w:val="24">
-                    </w:szCs>
-          <w:rFonts w:ascii="calibri" w:cs="calibri" w:eastAsia="calibri" w:hAnsi="calibri">
-                    </w:rFonts>
-          <w:rtl w:val="true">
-                    </w:rtl>
-        </w:rPr>
-        <w:t xml:space="preserve">
-                </w:t>
-      </w:r>
-    </w:p>
-    <w:p>
-      <w:pPr>
-        <w:jc w:val="right">
-                </w:jc>
-      </w:pPr>
-      <w:r>
-        <w:rPr>
-          <w:sz w:val="24">
-                    </w:sz>
-          <w:szCs w:val="24">
-                    </w:szCs>
-          <w:rFonts w:ascii="calibri" w:cs="calibri" w:eastAsia="calibri" w:hAnsi="calibri">
-                    </w:rFonts>
-          <w:rtl w:val="true">
-                    </w:rtl>
-        </w:rPr>
-        <w:t xml:space="preserve">אם נתקלת בבעיה טכנית באפשרותך לפנות למוקד התמיכה שלנו בפרטים המופיעים מטה.</w:t>
-      </w:r>
-    </w:p>
-    <w:p>
-      <w:pPr>
-        <w:jc w:val="center">
-                </w:jc>
-      </w:pPr>
-      <w:r>
-        <w:rPr>
-          <w:sz w:val="24">
-                    </w:sz>
-          <w:szCs w:val="24">
-                    </w:szCs>
-          <w:rFonts w:ascii="calibri" w:cs="calibri" w:eastAsia="calibri" w:hAnsi="calibri">
-                    </w:rFonts>
-          <w:rtl w:val="true">
-                    </w:rtl>
-        </w:rPr>
-        <w:t xml:space="preserve">
-                </w:t>
-      </w:r>
-    </w:p>
-    <w:p>
-      <w:pPr>
-        <w:jc w:val="center">
-                </w:jc>
-      </w:pPr>
-      <w:r>
-        <w:rPr>
-          <w:sz w:val="24">
-                    </w:sz>
-          <w:szCs w:val="24">
-                    </w:szCs>
-          <w:rFonts w:ascii="calibri" w:cs="calibri" w:eastAsia="calibri" w:hAnsi="calibri">
-                    </w:rFonts>
-          <w:rtl w:val="true">
-                    </w:rtl>
-        </w:rPr>
-        <w:t xml:space="preserve">
-                </w:t>
-      </w:r>
-    </w:p>
-    <w:p>
-      <w:pPr>
-        <w:jc w:val="center">
-                </w:jc>
-      </w:pPr>
-      <w:r>
-        <w:rPr>
-          <w:sz w:val="24">
-                    </w:sz>
-          <w:szCs w:val="24">
-                    </w:szCs>
-          <w:rFonts w:ascii="calibri" w:cs="calibri" w:eastAsia="calibri" w:hAnsi="calibri">
-                    </w:rFonts>
-          <w:rtl w:val="true">
-                    </w:rtl>
-        </w:rPr>
-        <w:t xml:space="preserve">מאחלים לך הצלחה רבה,</w:t>
-      </w:r>
-    </w:p>
-    <w:p>
-      <w:pPr>
-        <w:jc w:val="center">
-                </w:jc>
-      </w:pPr>
-      <w:r>
-        <w:rPr>
-          <w:sz w:val="24">
-                    </w:sz>
-          <w:szCs w:val="24">
-                    </w:szCs>
-          <w:rFonts w:ascii="calibri" w:cs="calibri" w:eastAsia="calibri" w:hAnsi="calibri">
-                    </w:rFonts>
-          <w:rtl w:val="true">
-                    </w:rtl>
-        </w:rPr>
-        <w:t xml:space="preserve">צוות עת הדעת</w:t>
-      </w:r>
-    </w:p>
-    <w:p>
-      <w:pPr>
-        <w:jc w:val="center">
-                </w:jc>
-      </w:pPr>
-      <w:r>
-        <w:rPr>
-                </w:rPr>
-        <w:br w:type="page">
-                </w:br>
-      </w:r>
-      <w:r>
-        <w:rPr>
-          <w:sz w:val="24">
-                    </w:sz>
-          <w:szCs w:val="24">
-                    </w:szCs>
-          <w:rFonts w:ascii="calibri" w:cs="calibri" w:eastAsia="calibri" w:hAnsi="calibri">
-                    </w:rFonts>
-          <w:rtl w:val="true">
-                    </w:rtl>
-        </w:rPr>
-        <w:t xml:space="preserve">
-                </w:t>
-      </w:r>
-    </w:p>
-    <w:p>
-      <w:pPr>
-            </w:pPr>
-      <w:r>
-        <w:rPr>
-                </w:rPr>
-        <w:drawing>
-          <wp:inline distT="0" distB="0" distL="0" distR="0">
-            <wp:extent cx="1920875" cy="793750">
-                        </wp:extent>
-            <wp:effectExtent b="0" l="0" r="0" t="0">
-                        </wp:effectExtent>
-            <wp:docPr id="0" name="" descr="">
-                        </wp:docPr>
-            <wp:cNvGraphicFramePr>
-              <a:graphicFrameLocks xmlns:a="http://schemas.openxmlformats.org/drawingml/2006/main" noChangeAspect="1">
-                            </a:graphicFrameLocks>
-            </wp:cNvGraphicFramePr>
-            <a:graphic xmlns:a="http://schemas.openxmlformats.org/drawingml/2006/main">
-              <a:graphicData uri="http://schemas.openxmlformats.org/drawingml/2006/picture">
-                <pic:pic xmlns:pic="http://schemas.openxmlformats.org/drawingml/2006/picture">
-                  <pic:nvPicPr>
-                    <pic:cNvPr id="0" name="" desc="">
-                                        </pic:cNvPr>
-                    <pic:cNvPicPr>
-                      <a:picLocks noChangeAspect="1" noChangeArrowheads="1">
-                                            </a:picLocks>
-                    </pic:cNvPicPr>
-                  </pic:nvPicPr>
-                  <pic:blipFill>
-                    <a:blip r:embed="rId75" cstate="none">
-                                        </a:blip>
-                    <a:srcRect>
-                                        </a:srcRect>
-                    <a:stretch>
-                      <a:fillRect>
-                                            </a:fillRect>
-                    </a:stretch>
-                  </pic:blipFill>
-                  <pic:spPr bwMode="auto">
-                    <a:xfrm>
-                      <a:ext cx="1920875" cy="793750">
-                                            </a:ext>
-                      <a:off x="0" y="0">
-                                            </a:off>
-                    </a:xfrm>
-                    <a:prstGeom prst="rect">
-                      <a:avLst>
-                                            </a:avLst>
-                    </a:prstGeom>
-                  </pic:spPr>
-                </pic:pic>
-              </a:graphicData>
-            </a:graphic>
-          </wp:inline>
-        </w:drawing>
-      </w:r>
-    </w:p>
-    <w:p>
-      <w:pPr>
-        <w:jc w:val="right">
-                </w:jc>
-      </w:pPr>
-      <w:r>
-        <w:rPr>
-          <w:sz w:val="24">
-                    </w:sz>
-          <w:szCs w:val="24">
-                    </w:szCs>
-          <w:rFonts w:ascii="calibri" w:cs="calibri" w:eastAsia="calibri" w:hAnsi="calibri">
-                    </w:rFonts>
-          <w:rtl w:val="true">
-                    </w:rtl>
-        </w:rPr>
-        <w:t xml:space="preserve">שלום שחר מאיה,</w:t>
-      </w:r>
-    </w:p>
-    <w:p>
-      <w:pPr>
-        <w:jc w:val="right">
-                </w:jc>
-      </w:pPr>
-      <w:r>
-        <w:rPr>
-          <w:sz w:val="24">
-                    </w:sz>
-          <w:szCs w:val="24">
-                    </w:szCs>
-          <w:rFonts w:ascii="calibri" w:cs="calibri" w:eastAsia="calibri" w:hAnsi="calibri">
-                    </w:rFonts>
-          <w:rtl w:val="true">
-                    </w:rtl>
-        </w:rPr>
-        <w:t xml:space="preserve">
-                </w:t>
-      </w:r>
-    </w:p>
-    <w:p>
-      <w:pPr>
-        <w:jc w:val="right">
-                </w:jc>
-      </w:pPr>
-      <w:r>
-        <w:rPr>
-          <w:sz w:val="24">
-                    </w:sz>
-          <w:szCs w:val="24">
-                    </w:szCs>
-          <w:rFonts w:ascii="calibri" w:cs="calibri" w:eastAsia="calibri" w:hAnsi="calibri">
-                    </w:rFonts>
-          <w:rtl w:val="true">
-                    </w:rtl>
-        </w:rPr>
-        <w:t xml:space="preserve">לפניך שמות תרגולים שאנו ממליצים לך לתרגל כדי לשלוט טוב יותר בנושאים הנלמדים.</w:t>
-      </w:r>
-    </w:p>
-    <w:p>
-      <w:pPr>
-        <w:jc w:val="right">
-                </w:jc>
-      </w:pPr>
-      <w:r>
-        <w:rPr>
-          <w:sz w:val="24">
-                    </w:sz>
-          <w:szCs w:val="24">
-                    </w:szCs>
-          <w:rFonts w:ascii="calibri" w:cs="calibri" w:eastAsia="calibri" w:hAnsi="calibri">
-                    </w:rFonts>
-          <w:rtl w:val="true">
-                    </w:rtl>
-        </w:rPr>
-        <w:t xml:space="preserve">התרגולים נמצאים באתר עת הדעת בקורס "﻿Assessment Title".</w:t>
+        <w:t xml:space="preserve">התרגולים נמצאים באתר עת הדעת בקורס "Beginning of Year Assessment: 5th Grade - With Open Questions".</w:t>
       </w:r>
     </w:p>
     <w:p>

</xml_diff>